<commit_message>
Recipes save and load by themselves
</commit_message>
<xml_diff>
--- a/Doc3.docx
+++ b/Doc3.docx
@@ -7,27 +7,506 @@
         <w:rPr>
           <w:b/>
           <w:bCs/>
-        </w:rPr>
-      </w:pPr>
-      <w:r>
-        <w:rPr>
-          <w:b/>
-          <w:bCs/>
-        </w:rPr>
-        <w:t>Justification</w:t>
-      </w:r>
-    </w:p>
-    <w:p>
-      <w:pPr>
-        <w:rPr>
-          <w:b/>
-          <w:bCs/>
-        </w:rPr>
-      </w:pPr>
-      <w:r>
-        <w:rPr>
-          <w:b/>
-          <w:bCs/>
+          <w:sz w:val="36"/>
+          <w:szCs w:val="36"/>
+        </w:rPr>
+      </w:pPr>
+    </w:p>
+    <w:p>
+      <w:pPr>
+        <w:pStyle w:val="ListParagraph"/>
+        <w:numPr>
+          <w:ilvl w:val="2"/>
+          <w:numId w:val="2"/>
+        </w:numPr>
+        <w:spacing w:before="60" w:after="120" w:line="240" w:lineRule="auto"/>
+        <w:rPr>
+          <w:rFonts w:eastAsia="Arial" w:cs="Arial"/>
+          <w:color w:val="000000" w:themeColor="text1"/>
+          <w:sz w:val="32"/>
+          <w:szCs w:val="36"/>
+        </w:rPr>
+      </w:pPr>
+      <w:r>
+        <w:rPr>
+          <w:rFonts w:eastAsia="Arial" w:cs="Arial"/>
+          <w:color w:val="000000" w:themeColor="text1"/>
+          <w:sz w:val="32"/>
+          <w:szCs w:val="36"/>
+          <w:lang w:val="fr-FR"/>
+        </w:rPr>
+        <w:t>Module Code</w:t>
+      </w:r>
+      <w:r>
+        <w:rPr>
+          <w:rFonts w:eastAsia="Arial" w:cs="Arial"/>
+          <w:color w:val="000000" w:themeColor="text1"/>
+          <w:sz w:val="32"/>
+          <w:szCs w:val="36"/>
+          <w:lang w:val="fr-FR"/>
+        </w:rPr>
+        <w:t> :</w:t>
+      </w:r>
+      <w:r>
+        <w:rPr>
+          <w:rFonts w:eastAsia="Arial" w:cs="Arial"/>
+          <w:color w:val="000000" w:themeColor="text1"/>
+          <w:sz w:val="32"/>
+          <w:szCs w:val="36"/>
+          <w:lang w:val="fr-FR"/>
+        </w:rPr>
+        <w:t xml:space="preserve"> FC724</w:t>
+      </w:r>
+    </w:p>
+    <w:p>
+      <w:pPr>
+        <w:pStyle w:val="ListParagraph"/>
+        <w:numPr>
+          <w:ilvl w:val="2"/>
+          <w:numId w:val="2"/>
+        </w:numPr>
+        <w:spacing w:before="60" w:after="120" w:line="240" w:lineRule="auto"/>
+        <w:rPr>
+          <w:rFonts w:eastAsia="Arial" w:cs="Arial"/>
+          <w:color w:val="000000" w:themeColor="text1"/>
+          <w:sz w:val="32"/>
+          <w:szCs w:val="36"/>
+        </w:rPr>
+      </w:pPr>
+      <w:r>
+        <w:rPr>
+          <w:rFonts w:eastAsia="Arial" w:cs="Arial"/>
+          <w:color w:val="000000" w:themeColor="text1"/>
+          <w:sz w:val="32"/>
+          <w:szCs w:val="36"/>
+        </w:rPr>
+        <w:t>Class/Group: Group A</w:t>
+      </w:r>
+    </w:p>
+    <w:p>
+      <w:pPr>
+        <w:pStyle w:val="ListParagraph"/>
+        <w:numPr>
+          <w:ilvl w:val="2"/>
+          <w:numId w:val="2"/>
+        </w:numPr>
+        <w:spacing w:before="60" w:after="120" w:line="240" w:lineRule="auto"/>
+        <w:rPr>
+          <w:rFonts w:eastAsia="Arial" w:cs="Arial"/>
+          <w:color w:val="000000" w:themeColor="text1"/>
+          <w:sz w:val="32"/>
+          <w:szCs w:val="36"/>
+        </w:rPr>
+      </w:pPr>
+      <w:r>
+        <w:rPr>
+          <w:rFonts w:eastAsia="Arial" w:cs="Arial"/>
+          <w:color w:val="000000" w:themeColor="text1"/>
+          <w:sz w:val="32"/>
+          <w:szCs w:val="36"/>
+        </w:rPr>
+        <w:t>Module Title</w:t>
+      </w:r>
+      <w:r>
+        <w:rPr>
+          <w:rFonts w:eastAsia="Arial" w:cs="Arial"/>
+          <w:color w:val="000000" w:themeColor="text1"/>
+          <w:sz w:val="32"/>
+          <w:szCs w:val="36"/>
+        </w:rPr>
+        <w:t xml:space="preserve">: </w:t>
+      </w:r>
+      <w:r>
+        <w:rPr>
+          <w:rFonts w:eastAsia="Arial" w:cs="Arial"/>
+          <w:color w:val="000000" w:themeColor="text1"/>
+          <w:sz w:val="32"/>
+          <w:szCs w:val="36"/>
+        </w:rPr>
+        <w:t>Programming Practical Applications</w:t>
+      </w:r>
+    </w:p>
+    <w:p>
+      <w:pPr>
+        <w:pStyle w:val="ListParagraph"/>
+        <w:numPr>
+          <w:ilvl w:val="2"/>
+          <w:numId w:val="2"/>
+        </w:numPr>
+        <w:spacing w:before="60" w:after="120" w:line="240" w:lineRule="auto"/>
+        <w:rPr>
+          <w:rFonts w:eastAsia="Arial" w:cs="Arial"/>
+          <w:color w:val="000000" w:themeColor="text1"/>
+          <w:sz w:val="32"/>
+          <w:szCs w:val="36"/>
+        </w:rPr>
+      </w:pPr>
+      <w:r>
+        <w:rPr>
+          <w:rFonts w:eastAsia="Arial" w:cs="Arial"/>
+          <w:color w:val="000000" w:themeColor="text1"/>
+          <w:sz w:val="32"/>
+          <w:szCs w:val="36"/>
+        </w:rPr>
+        <w:t>Assessment Title</w:t>
+      </w:r>
+      <w:r>
+        <w:rPr>
+          <w:rFonts w:eastAsia="Arial" w:cs="Arial"/>
+          <w:color w:val="000000" w:themeColor="text1"/>
+          <w:sz w:val="32"/>
+          <w:szCs w:val="36"/>
+        </w:rPr>
+        <w:t xml:space="preserve">: </w:t>
+      </w:r>
+      <w:r>
+        <w:rPr>
+          <w:rFonts w:eastAsia="Arial" w:cs="Arial"/>
+          <w:color w:val="000000" w:themeColor="text1"/>
+          <w:sz w:val="32"/>
+          <w:szCs w:val="36"/>
+        </w:rPr>
+        <w:t>Project</w:t>
+      </w:r>
+    </w:p>
+    <w:p>
+      <w:pPr>
+        <w:pStyle w:val="ListParagraph"/>
+        <w:numPr>
+          <w:ilvl w:val="2"/>
+          <w:numId w:val="2"/>
+        </w:numPr>
+        <w:spacing w:before="60" w:after="120" w:line="240" w:lineRule="auto"/>
+        <w:rPr>
+          <w:rFonts w:eastAsia="Arial" w:cs="Arial"/>
+          <w:color w:val="000000" w:themeColor="text1"/>
+          <w:sz w:val="32"/>
+          <w:szCs w:val="36"/>
+        </w:rPr>
+      </w:pPr>
+      <w:r>
+        <w:rPr>
+          <w:rFonts w:eastAsia="Arial" w:cs="Arial"/>
+          <w:color w:val="000000" w:themeColor="text1"/>
+          <w:sz w:val="32"/>
+          <w:szCs w:val="36"/>
+        </w:rPr>
+        <w:t>Tutor Name: Callum Birkett</w:t>
+      </w:r>
+    </w:p>
+    <w:p>
+      <w:pPr>
+        <w:pStyle w:val="ListParagraph"/>
+        <w:numPr>
+          <w:ilvl w:val="2"/>
+          <w:numId w:val="2"/>
+        </w:numPr>
+        <w:spacing w:before="60" w:after="120" w:line="240" w:lineRule="auto"/>
+        <w:rPr>
+          <w:rFonts w:eastAsia="Arial" w:cs="Arial"/>
+          <w:color w:val="000000" w:themeColor="text1"/>
+          <w:sz w:val="32"/>
+          <w:szCs w:val="36"/>
+        </w:rPr>
+      </w:pPr>
+      <w:r>
+        <w:rPr>
+          <w:rFonts w:eastAsia="Arial" w:cs="Arial"/>
+          <w:color w:val="000000" w:themeColor="text1"/>
+          <w:sz w:val="32"/>
+          <w:szCs w:val="36"/>
+        </w:rPr>
+        <w:t xml:space="preserve">Student GUID Number: </w:t>
+      </w:r>
+      <w:r>
+        <w:rPr>
+          <w:rFonts w:eastAsia="Arial" w:cs="Arial"/>
+          <w:color w:val="000000" w:themeColor="text1"/>
+          <w:sz w:val="32"/>
+          <w:szCs w:val="36"/>
+        </w:rPr>
+        <w:t>P453118</w:t>
+      </w:r>
+    </w:p>
+    <w:p>
+      <w:pPr>
+        <w:pStyle w:val="ListParagraph"/>
+        <w:numPr>
+          <w:ilvl w:val="2"/>
+          <w:numId w:val="2"/>
+        </w:numPr>
+        <w:spacing w:before="60" w:after="120" w:line="240" w:lineRule="auto"/>
+        <w:rPr>
+          <w:rFonts w:eastAsia="Arial" w:cs="Arial"/>
+          <w:color w:val="000000" w:themeColor="text1"/>
+          <w:sz w:val="32"/>
+          <w:szCs w:val="36"/>
+        </w:rPr>
+      </w:pPr>
+      <w:r>
+        <w:rPr>
+          <w:rFonts w:eastAsia="Arial" w:cs="Arial"/>
+          <w:color w:val="000000" w:themeColor="text1"/>
+          <w:sz w:val="32"/>
+          <w:szCs w:val="36"/>
+        </w:rPr>
+        <w:t xml:space="preserve">Date of Submission: </w:t>
+      </w:r>
+      <w:r>
+        <w:rPr>
+          <w:rFonts w:eastAsia="Arial" w:cs="Arial"/>
+          <w:color w:val="000000" w:themeColor="text1"/>
+          <w:sz w:val="32"/>
+          <w:szCs w:val="36"/>
+        </w:rPr>
+        <w:t>5</w:t>
+      </w:r>
+      <w:r>
+        <w:rPr>
+          <w:rFonts w:eastAsia="Arial" w:cs="Arial"/>
+          <w:color w:val="000000" w:themeColor="text1"/>
+          <w:sz w:val="32"/>
+          <w:szCs w:val="36"/>
+          <w:vertAlign w:val="superscript"/>
+        </w:rPr>
+        <w:t>th</w:t>
+      </w:r>
+      <w:r>
+        <w:rPr>
+          <w:rFonts w:eastAsia="Arial" w:cs="Arial"/>
+          <w:color w:val="000000" w:themeColor="text1"/>
+          <w:sz w:val="32"/>
+          <w:szCs w:val="36"/>
+        </w:rPr>
+        <w:t xml:space="preserve"> May</w:t>
+      </w:r>
+    </w:p>
+    <w:p>
+      <w:pPr>
+        <w:rPr>
+          <w:b/>
+          <w:bCs/>
+        </w:rPr>
+      </w:pPr>
+    </w:p>
+    <w:p>
+      <w:pPr>
+        <w:jc w:val="center"/>
+        <w:rPr>
+          <w:b/>
+          <w:bCs/>
+        </w:rPr>
+      </w:pPr>
+      <w:r>
+        <w:rPr>
+          <w:b/>
+          <w:bCs/>
+        </w:rPr>
+        <w:t xml:space="preserve">I confirm that this assignment is my own work.  Where I/we have referred to academic sources, I have provided in-text citations and included the sources in the final reference list. </w:t>
+      </w:r>
+    </w:p>
+    <w:p>
+      <w:pPr>
+        <w:rPr>
+          <w:b/>
+          <w:bCs/>
+        </w:rPr>
+      </w:pPr>
+    </w:p>
+    <w:p>
+      <w:pPr>
+        <w:rPr>
+          <w:b/>
+          <w:bCs/>
+        </w:rPr>
+      </w:pPr>
+    </w:p>
+    <w:p>
+      <w:pPr>
+        <w:rPr>
+          <w:b/>
+          <w:bCs/>
+        </w:rPr>
+      </w:pPr>
+    </w:p>
+    <w:p>
+      <w:pPr>
+        <w:rPr>
+          <w:b/>
+          <w:bCs/>
+        </w:rPr>
+      </w:pPr>
+    </w:p>
+    <w:p>
+      <w:pPr>
+        <w:rPr>
+          <w:b/>
+          <w:bCs/>
+        </w:rPr>
+      </w:pPr>
+    </w:p>
+    <w:p>
+      <w:pPr>
+        <w:rPr>
+          <w:b/>
+          <w:bCs/>
+        </w:rPr>
+      </w:pPr>
+    </w:p>
+    <w:p>
+      <w:pPr>
+        <w:rPr>
+          <w:b/>
+          <w:bCs/>
+        </w:rPr>
+      </w:pPr>
+    </w:p>
+    <w:p>
+      <w:pPr>
+        <w:rPr>
+          <w:b/>
+          <w:bCs/>
+        </w:rPr>
+      </w:pPr>
+    </w:p>
+    <w:p>
+      <w:pPr>
+        <w:rPr>
+          <w:b/>
+          <w:bCs/>
+        </w:rPr>
+      </w:pPr>
+    </w:p>
+    <w:p>
+      <w:pPr>
+        <w:rPr>
+          <w:b/>
+          <w:bCs/>
+        </w:rPr>
+      </w:pPr>
+    </w:p>
+    <w:p>
+      <w:pPr>
+        <w:rPr>
+          <w:b/>
+          <w:bCs/>
+        </w:rPr>
+      </w:pPr>
+    </w:p>
+    <w:p>
+      <w:pPr>
+        <w:rPr>
+          <w:b/>
+          <w:bCs/>
+        </w:rPr>
+      </w:pPr>
+    </w:p>
+    <w:p>
+      <w:pPr>
+        <w:rPr>
+          <w:b/>
+          <w:bCs/>
+        </w:rPr>
+      </w:pPr>
+    </w:p>
+    <w:p>
+      <w:pPr>
+        <w:rPr>
+          <w:b/>
+          <w:bCs/>
+        </w:rPr>
+      </w:pPr>
+    </w:p>
+    <w:p>
+      <w:pPr>
+        <w:rPr>
+          <w:b/>
+          <w:bCs/>
+        </w:rPr>
+      </w:pPr>
+    </w:p>
+    <w:p>
+      <w:pPr>
+        <w:rPr>
+          <w:b/>
+          <w:bCs/>
+        </w:rPr>
+      </w:pPr>
+    </w:p>
+    <w:p>
+      <w:pPr>
+        <w:rPr>
+          <w:b/>
+          <w:bCs/>
+        </w:rPr>
+      </w:pPr>
+    </w:p>
+    <w:p>
+      <w:pPr>
+        <w:jc w:val="center"/>
+      </w:pPr>
+      <w:r>
+        <w:lastRenderedPageBreak/>
+        <w:t xml:space="preserve">P453118/FC724/ </w:t>
+      </w:r>
+      <w:r>
+        <w:t>Callum Birkett</w:t>
+      </w:r>
+    </w:p>
+    <w:p>
+      <w:pPr>
+        <w:rPr>
+          <w:b/>
+          <w:bCs/>
+          <w:u w:val="single"/>
+          <w:lang w:val="en-US"/>
+        </w:rPr>
+      </w:pPr>
+    </w:p>
+    <w:p>
+      <w:pPr>
+        <w:rPr>
+          <w:b/>
+          <w:bCs/>
+          <w:u w:val="single"/>
+          <w:lang w:val="en-US"/>
+        </w:rPr>
+      </w:pPr>
+      <w:r>
+        <w:rPr>
+          <w:b/>
+          <w:bCs/>
+          <w:u w:val="single"/>
+          <w:lang w:val="en-US"/>
+        </w:rPr>
+        <w:t>Project Overview and Justification</w:t>
+      </w:r>
+    </w:p>
+    <w:p>
+      <w:pPr>
+        <w:rPr>
+          <w:b/>
+          <w:bCs/>
+          <w:u w:val="single"/>
+          <w:lang w:val="en-US"/>
+        </w:rPr>
+      </w:pPr>
+    </w:p>
+    <w:p>
+      <w:pPr>
+        <w:rPr>
+          <w:b/>
+          <w:bCs/>
+          <w:u w:val="single"/>
+          <w:lang w:val="en-US"/>
+        </w:rPr>
+      </w:pPr>
+      <w:r>
+        <w:rPr>
+          <w:b/>
+          <w:bCs/>
+          <w:u w:val="single"/>
+          <w:lang w:val="en-US"/>
         </w:rPr>
         <w:t>Project Description</w:t>
       </w:r>
@@ -35,23 +514,208 @@
     <w:p>
       <w:pPr>
         <w:rPr>
-          <w:lang w:val="en-US"/>
-        </w:rPr>
-      </w:pPr>
-    </w:p>
-    <w:p>
-      <w:pPr>
-        <w:rPr>
-          <w:lang w:val="en-US"/>
-        </w:rPr>
-      </w:pPr>
-    </w:p>
-    <w:p>
-      <w:pPr>
-        <w:rPr>
-          <w:lang w:val="en-US"/>
-        </w:rPr>
-      </w:pPr>
+          <w:b/>
+          <w:bCs/>
+          <w:u w:val="single"/>
+          <w:lang w:val="en-US"/>
+        </w:rPr>
+      </w:pPr>
+    </w:p>
+    <w:p>
+      <w:pPr>
+        <w:rPr>
+          <w:b/>
+          <w:bCs/>
+          <w:u w:val="single"/>
+          <w:lang w:val="en-US"/>
+        </w:rPr>
+      </w:pPr>
+      <w:r>
+        <w:rPr>
+          <w:b/>
+          <w:bCs/>
+          <w:u w:val="single"/>
+          <w:lang w:val="en-US"/>
+        </w:rPr>
+        <w:t>Software Architecture and Implementation</w:t>
+      </w:r>
+    </w:p>
+    <w:p>
+      <w:pPr>
+        <w:rPr>
+          <w:b/>
+          <w:bCs/>
+          <w:u w:val="single"/>
+          <w:lang w:val="en-US"/>
+        </w:rPr>
+      </w:pPr>
+    </w:p>
+    <w:p>
+      <w:pPr>
+        <w:rPr>
+          <w:b/>
+          <w:bCs/>
+          <w:u w:val="single"/>
+          <w:lang w:val="en-US"/>
+        </w:rPr>
+      </w:pPr>
+      <w:r>
+        <w:rPr>
+          <w:b/>
+          <w:bCs/>
+          <w:u w:val="single"/>
+          <w:lang w:val="en-US"/>
+        </w:rPr>
+        <w:t>Algorithm Description</w:t>
+      </w:r>
+    </w:p>
+    <w:p>
+      <w:pPr>
+        <w:rPr>
+          <w:b/>
+          <w:bCs/>
+          <w:u w:val="single"/>
+          <w:lang w:val="en-US"/>
+        </w:rPr>
+      </w:pPr>
+      <w:r>
+        <w:rPr>
+          <w:lang w:val="en-US"/>
+        </w:rPr>
+        <w:t>Main Algorithm</w:t>
+      </w:r>
+      <w:r>
+        <w:rPr>
+          <w:lang w:val="en-US"/>
+        </w:rPr>
+        <w:t>/</w:t>
+      </w:r>
+      <w:r>
+        <w:rPr>
+          <w:lang w:val="en-US"/>
+        </w:rPr>
+        <w:t>Visual Representation</w:t>
+      </w:r>
+      <w:r>
+        <w:rPr>
+          <w:lang w:val="en-US"/>
+        </w:rPr>
+        <w:t>/</w:t>
+      </w:r>
+      <w:r>
+        <w:rPr>
+          <w:lang w:val="en-US"/>
+        </w:rPr>
+        <w:t>Function Descriptions</w:t>
+      </w:r>
+    </w:p>
+    <w:p>
+      <w:pPr>
+        <w:rPr>
+          <w:b/>
+          <w:bCs/>
+          <w:u w:val="single"/>
+          <w:lang w:val="en-US"/>
+        </w:rPr>
+      </w:pPr>
+    </w:p>
+    <w:p>
+      <w:pPr>
+        <w:rPr>
+          <w:b/>
+          <w:bCs/>
+          <w:u w:val="single"/>
+          <w:lang w:val="en-US"/>
+        </w:rPr>
+      </w:pPr>
+      <w:r>
+        <w:rPr>
+          <w:b/>
+          <w:bCs/>
+          <w:u w:val="single"/>
+          <w:lang w:val="en-US"/>
+        </w:rPr>
+        <w:t>Testing and Debugging</w:t>
+      </w:r>
+    </w:p>
+    <w:p>
+      <w:pPr>
+        <w:rPr>
+          <w:lang w:val="en-US"/>
+        </w:rPr>
+      </w:pPr>
+      <w:r>
+        <w:rPr>
+          <w:lang w:val="en-US"/>
+        </w:rPr>
+        <w:t>Testing Evidence</w:t>
+      </w:r>
+      <w:r>
+        <w:rPr>
+          <w:lang w:val="en-US"/>
+        </w:rPr>
+        <w:t>/</w:t>
+      </w:r>
+      <w:r>
+        <w:rPr>
+          <w:lang w:val="en-US"/>
+        </w:rPr>
+        <w:t>Bug Fixing</w:t>
+      </w:r>
+    </w:p>
+    <w:p>
+      <w:pPr>
+        <w:rPr>
+          <w:b/>
+          <w:bCs/>
+          <w:u w:val="single"/>
+          <w:lang w:val="en-US"/>
+        </w:rPr>
+      </w:pPr>
+    </w:p>
+    <w:p>
+      <w:pPr>
+        <w:rPr>
+          <w:b/>
+          <w:bCs/>
+          <w:u w:val="single"/>
+          <w:lang w:val="en-US"/>
+        </w:rPr>
+      </w:pPr>
+      <w:r>
+        <w:rPr>
+          <w:b/>
+          <w:bCs/>
+          <w:u w:val="single"/>
+          <w:lang w:val="en-US"/>
+        </w:rPr>
+        <w:t>Learning and Reflection</w:t>
+      </w:r>
+    </w:p>
+    <w:p>
+      <w:pPr>
+        <w:rPr>
+          <w:lang w:val="en-US"/>
+        </w:rPr>
+      </w:pPr>
+      <w:r>
+        <w:rPr>
+          <w:lang w:val="en-US"/>
+        </w:rPr>
+        <w:t>Development Process</w:t>
+      </w:r>
+      <w:r>
+        <w:rPr>
+          <w:lang w:val="en-US"/>
+        </w:rPr>
+        <w:t>/</w:t>
+      </w:r>
+      <w:r>
+        <w:rPr>
+          <w:lang w:val="en-US"/>
+        </w:rPr>
+        <w:t>Challenges and Solutions</w:t>
+      </w:r>
     </w:p>
     <w:p>
       <w:pPr>
@@ -157,6 +821,435 @@
           <w:lang w:val="en-US"/>
         </w:rPr>
         <w:t>mention problems that you have)</w:t>
+      </w:r>
+    </w:p>
+    <w:p>
+      <w:pPr>
+        <w:rPr>
+          <w:b/>
+          <w:bCs/>
+          <w:u w:val="single"/>
+          <w:lang w:val="en-US"/>
+        </w:rPr>
+      </w:pPr>
+    </w:p>
+    <w:p>
+      <w:pPr>
+        <w:rPr>
+          <w:b/>
+          <w:bCs/>
+          <w:u w:val="single"/>
+          <w:lang w:val="en-US"/>
+        </w:rPr>
+      </w:pPr>
+    </w:p>
+    <w:p>
+      <w:pPr>
+        <w:rPr>
+          <w:b/>
+          <w:bCs/>
+          <w:u w:val="single"/>
+          <w:lang w:val="en-US"/>
+        </w:rPr>
+      </w:pPr>
+    </w:p>
+    <w:p>
+      <w:pPr>
+        <w:rPr>
+          <w:b/>
+          <w:bCs/>
+          <w:u w:val="single"/>
+          <w:lang w:val="en-US"/>
+        </w:rPr>
+      </w:pPr>
+      <w:r>
+        <w:rPr>
+          <w:b/>
+          <w:bCs/>
+          <w:u w:val="single"/>
+          <w:lang w:val="en-US"/>
+        </w:rPr>
+        <w:t>Object-Oriented Design and Data Structures</w:t>
+      </w:r>
+    </w:p>
+    <w:p>
+      <w:pPr>
+        <w:rPr>
+          <w:b/>
+          <w:bCs/>
+          <w:u w:val="single"/>
+          <w:lang w:val="en-US"/>
+        </w:rPr>
+      </w:pPr>
+    </w:p>
+    <w:p>
+      <w:pPr>
+        <w:rPr>
+          <w:b/>
+          <w:bCs/>
+          <w:u w:val="single"/>
+          <w:lang w:val="en-US"/>
+        </w:rPr>
+      </w:pPr>
+      <w:r>
+        <w:rPr>
+          <w:b/>
+          <w:bCs/>
+          <w:u w:val="single"/>
+          <w:lang w:val="en-US"/>
+        </w:rPr>
+        <w:t>User Guide (Optional)</w:t>
+      </w:r>
+    </w:p>
+    <w:p>
+      <w:pPr>
+        <w:rPr>
+          <w:b/>
+          <w:bCs/>
+          <w:u w:val="single"/>
+          <w:lang w:val="en-US"/>
+        </w:rPr>
+      </w:pPr>
+    </w:p>
+    <w:p>
+      <w:pPr>
+        <w:jc w:val="center"/>
+      </w:pPr>
+      <w:r>
+        <w:t>P453118/FC724/ Callum Birkett</w:t>
+      </w:r>
+    </w:p>
+    <w:p>
+      <w:pPr>
+        <w:rPr>
+          <w:b/>
+          <w:bCs/>
+          <w:u w:val="single"/>
+        </w:rPr>
+      </w:pPr>
+    </w:p>
+    <w:p>
+      <w:pPr>
+        <w:rPr>
+          <w:lang w:val="en-US"/>
+        </w:rPr>
+      </w:pPr>
+      <w:r>
+        <w:rPr>
+          <w:b/>
+          <w:bCs/>
+          <w:u w:val="single"/>
+          <w:lang w:val="en-US"/>
+        </w:rPr>
+        <w:t>Module Descriptions</w:t>
+      </w:r>
+    </w:p>
+    <w:p>
+      <w:pPr>
+        <w:rPr>
+          <w:lang w:val="en-US"/>
+        </w:rPr>
+      </w:pPr>
+    </w:p>
+    <w:p>
+      <w:pPr>
+        <w:rPr>
+          <w:lang w:val="en-US"/>
+        </w:rPr>
+      </w:pPr>
+    </w:p>
+    <w:p>
+      <w:pPr>
+        <w:rPr>
+          <w:lang w:val="en-US"/>
+        </w:rPr>
+      </w:pPr>
+    </w:p>
+    <w:p>
+      <w:pPr>
+        <w:rPr>
+          <w:lang w:val="en-US"/>
+        </w:rPr>
+      </w:pPr>
+    </w:p>
+    <w:p>
+      <w:pPr>
+        <w:rPr>
+          <w:lang w:val="en-US"/>
+        </w:rPr>
+      </w:pPr>
+    </w:p>
+    <w:p>
+      <w:pPr>
+        <w:rPr>
+          <w:lang w:val="en-US"/>
+        </w:rPr>
+      </w:pPr>
+    </w:p>
+    <w:p>
+      <w:pPr>
+        <w:rPr>
+          <w:lang w:val="en-US"/>
+        </w:rPr>
+      </w:pPr>
+    </w:p>
+    <w:p>
+      <w:pPr>
+        <w:rPr>
+          <w:lang w:val="en-US"/>
+        </w:rPr>
+      </w:pPr>
+    </w:p>
+    <w:p>
+      <w:pPr>
+        <w:rPr>
+          <w:lang w:val="en-US"/>
+        </w:rPr>
+      </w:pPr>
+    </w:p>
+    <w:p>
+      <w:pPr>
+        <w:rPr>
+          <w:lang w:val="en-US"/>
+        </w:rPr>
+      </w:pPr>
+    </w:p>
+    <w:p>
+      <w:pPr>
+        <w:rPr>
+          <w:lang w:val="en-US"/>
+        </w:rPr>
+      </w:pPr>
+    </w:p>
+    <w:p>
+      <w:pPr>
+        <w:rPr>
+          <w:lang w:val="en-US"/>
+        </w:rPr>
+      </w:pPr>
+    </w:p>
+    <w:p>
+      <w:pPr>
+        <w:rPr>
+          <w:lang w:val="en-US"/>
+        </w:rPr>
+      </w:pPr>
+    </w:p>
+    <w:p>
+      <w:pPr>
+        <w:rPr>
+          <w:lang w:val="en-US"/>
+        </w:rPr>
+      </w:pPr>
+    </w:p>
+    <w:p>
+      <w:pPr>
+        <w:rPr>
+          <w:lang w:val="en-US"/>
+        </w:rPr>
+      </w:pPr>
+    </w:p>
+    <w:p>
+      <w:pPr>
+        <w:rPr>
+          <w:lang w:val="en-US"/>
+        </w:rPr>
+      </w:pPr>
+    </w:p>
+    <w:p>
+      <w:pPr>
+        <w:rPr>
+          <w:lang w:val="en-US"/>
+        </w:rPr>
+      </w:pPr>
+    </w:p>
+    <w:p>
+      <w:pPr>
+        <w:rPr>
+          <w:lang w:val="en-US"/>
+        </w:rPr>
+      </w:pPr>
+    </w:p>
+    <w:p>
+      <w:pPr>
+        <w:rPr>
+          <w:lang w:val="en-US"/>
+        </w:rPr>
+      </w:pPr>
+    </w:p>
+    <w:p>
+      <w:pPr>
+        <w:rPr>
+          <w:lang w:val="en-US"/>
+        </w:rPr>
+      </w:pPr>
+    </w:p>
+    <w:p>
+      <w:pPr>
+        <w:rPr>
+          <w:lang w:val="en-US"/>
+        </w:rPr>
+      </w:pPr>
+    </w:p>
+    <w:p>
+      <w:pPr>
+        <w:rPr>
+          <w:lang w:val="en-US"/>
+        </w:rPr>
+      </w:pPr>
+    </w:p>
+    <w:p>
+      <w:pPr>
+        <w:rPr>
+          <w:lang w:val="en-US"/>
+        </w:rPr>
+      </w:pPr>
+    </w:p>
+    <w:p>
+      <w:pPr>
+        <w:rPr>
+          <w:lang w:val="en-US"/>
+        </w:rPr>
+      </w:pPr>
+    </w:p>
+    <w:p>
+      <w:pPr>
+        <w:rPr>
+          <w:lang w:val="en-US"/>
+        </w:rPr>
+      </w:pPr>
+      <w:r>
+        <w:rPr>
+          <w:rFonts w:hint="eastAsia"/>
+          <w:lang w:val="en-US"/>
+        </w:rPr>
+        <w:lastRenderedPageBreak/>
+        <w:t>我原本是一個完全不會煮飯的人。</w:t>
+      </w:r>
+      <w:r>
+        <w:rPr>
+          <w:lang w:val="en-US"/>
+        </w:rPr>
+        <w:t>After studying abroad</w:t>
+      </w:r>
+      <w:r>
+        <w:rPr>
+          <w:rFonts w:hint="eastAsia"/>
+          <w:lang w:val="en-US"/>
+        </w:rPr>
+        <w:t>我開始喜歡上料理</w:t>
+      </w:r>
+      <w:r>
+        <w:rPr>
+          <w:rFonts w:hint="eastAsia"/>
+          <w:lang w:val="en-US"/>
+        </w:rPr>
+        <w:t xml:space="preserve"> </w:t>
+      </w:r>
+      <w:r>
+        <w:rPr>
+          <w:rFonts w:hint="eastAsia"/>
+          <w:lang w:val="en-US"/>
+        </w:rPr>
+        <w:t>也凱使嘗試各式各樣的料理</w:t>
+      </w:r>
+      <w:r>
+        <w:rPr>
+          <w:rFonts w:hint="eastAsia"/>
+          <w:lang w:val="en-US"/>
+        </w:rPr>
+        <w:t xml:space="preserve">  </w:t>
+      </w:r>
+      <w:r>
+        <w:rPr>
+          <w:rFonts w:hint="eastAsia"/>
+          <w:lang w:val="en-US"/>
+        </w:rPr>
+        <w:t>該專案旨在建立一個使用者友好的應用程式來組織和管理個人食譜</w:t>
+      </w:r>
+    </w:p>
+    <w:p>
+      <w:pPr>
+        <w:rPr>
+          <w:lang w:val="en-US"/>
+        </w:rPr>
+      </w:pPr>
+      <w:r>
+        <w:rPr>
+          <w:rFonts w:hint="eastAsia"/>
+          <w:lang w:val="en-US"/>
+        </w:rPr>
+        <w:t>這個專案的理由是解決各種烹飪書、網站和筆記中分散的食譜的常見問題，這使得很難找到和有效地使用它們。</w:t>
+      </w:r>
+      <w:r>
+        <w:rPr>
+          <w:rFonts w:hint="eastAsia"/>
+          <w:lang w:val="en-US"/>
+        </w:rPr>
+        <w:t>且此專案最大的目的是根據使用者自己的習慣跟口味去記錄這些菜</w:t>
+      </w:r>
+      <w:r>
+        <w:rPr>
+          <w:rFonts w:hint="eastAsia"/>
+          <w:lang w:val="en-US"/>
+        </w:rPr>
+        <w:t xml:space="preserve"> </w:t>
+      </w:r>
+      <w:r>
+        <w:rPr>
+          <w:rFonts w:hint="eastAsia"/>
+          <w:lang w:val="en-US"/>
+        </w:rPr>
+        <w:t>而不是清一色的無腦按造</w:t>
+      </w:r>
+      <w:r>
+        <w:rPr>
+          <w:rFonts w:hint="eastAsia"/>
+          <w:lang w:val="en-US"/>
+        </w:rPr>
+        <w:t>網路上或書上食譜來料理</w:t>
+      </w:r>
+      <w:r>
+        <w:rPr>
+          <w:rFonts w:hint="eastAsia"/>
+          <w:lang w:val="en-US"/>
+        </w:rPr>
+        <w:t xml:space="preserve"> </w:t>
+      </w:r>
+      <w:r>
+        <w:rPr>
+          <w:rFonts w:hint="eastAsia"/>
+          <w:lang w:val="en-US"/>
+        </w:rPr>
+        <w:t>此管理器也更好的讓使用者下次想再做一次這道菜的時候更快速找到這菜使用者的秘密食譜</w:t>
+      </w:r>
+      <w:r>
+        <w:rPr>
+          <w:rFonts w:hint="eastAsia"/>
+          <w:lang w:val="en-US"/>
+        </w:rPr>
+        <w:t xml:space="preserve"> </w:t>
+      </w:r>
+      <w:r>
+        <w:rPr>
+          <w:rFonts w:hint="eastAsia"/>
+          <w:lang w:val="en-US"/>
+        </w:rPr>
+        <w:t>此應用程式將為使用者提供一個集中的、可搜尋的和易於訪問的解決方案，以儲存、檢索和管理他們的食譜</w:t>
+      </w:r>
+      <w:r>
+        <w:rPr>
+          <w:rFonts w:hint="eastAsia"/>
+          <w:lang w:val="en-US"/>
+        </w:rPr>
+        <w:t xml:space="preserve"> </w:t>
+      </w:r>
+      <w:r>
+        <w:rPr>
+          <w:rFonts w:hint="eastAsia"/>
+          <w:lang w:val="en-US"/>
+        </w:rPr>
+        <w:t>它還將允許使用者輕鬆分享食譜。</w:t>
       </w:r>
     </w:p>
     <w:sectPr>
@@ -284,8 +1377,124 @@
       </w:rPr>
     </w:lvl>
   </w:abstractNum>
+  <w:abstractNum w:abstractNumId="1" w15:restartNumberingAfterBreak="0">
+    <w:nsid w:val="67C249D2"/>
+    <w:multiLevelType w:val="hybridMultilevel"/>
+    <w:tmpl w:val="6A4C4A42"/>
+    <w:lvl w:ilvl="0" w:tplc="507C09DE">
+      <w:start w:val="1"/>
+      <w:numFmt w:val="bullet"/>
+      <w:lvlText w:val=""/>
+      <w:lvlJc w:val="left"/>
+      <w:pPr>
+        <w:ind w:left="720" w:hanging="360"/>
+      </w:pPr>
+      <w:rPr>
+        <w:rFonts w:ascii="Symbol" w:hAnsi="Symbol" w:hint="default"/>
+      </w:rPr>
+    </w:lvl>
+    <w:lvl w:ilvl="1" w:tplc="DF14B1A8">
+      <w:start w:val="1"/>
+      <w:numFmt w:val="bullet"/>
+      <w:lvlText w:val="o"/>
+      <w:lvlJc w:val="left"/>
+      <w:pPr>
+        <w:ind w:left="1440" w:hanging="360"/>
+      </w:pPr>
+      <w:rPr>
+        <w:rFonts w:ascii="Courier New" w:hAnsi="Courier New" w:hint="default"/>
+      </w:rPr>
+    </w:lvl>
+    <w:lvl w:ilvl="2" w:tplc="F4A4FD16">
+      <w:start w:val="1"/>
+      <w:numFmt w:val="bullet"/>
+      <w:lvlText w:val=""/>
+      <w:lvlJc w:val="left"/>
+      <w:pPr>
+        <w:ind w:left="2160" w:hanging="360"/>
+      </w:pPr>
+      <w:rPr>
+        <w:rFonts w:ascii="Symbol" w:hAnsi="Symbol" w:hint="default"/>
+      </w:rPr>
+    </w:lvl>
+    <w:lvl w:ilvl="3" w:tplc="C214F54C">
+      <w:start w:val="1"/>
+      <w:numFmt w:val="bullet"/>
+      <w:lvlText w:val=""/>
+      <w:lvlJc w:val="left"/>
+      <w:pPr>
+        <w:ind w:left="2880" w:hanging="360"/>
+      </w:pPr>
+      <w:rPr>
+        <w:rFonts w:ascii="Symbol" w:hAnsi="Symbol" w:hint="default"/>
+      </w:rPr>
+    </w:lvl>
+    <w:lvl w:ilvl="4" w:tplc="FF0E896C">
+      <w:start w:val="1"/>
+      <w:numFmt w:val="bullet"/>
+      <w:lvlText w:val="o"/>
+      <w:lvlJc w:val="left"/>
+      <w:pPr>
+        <w:ind w:left="3600" w:hanging="360"/>
+      </w:pPr>
+      <w:rPr>
+        <w:rFonts w:ascii="Courier New" w:hAnsi="Courier New" w:hint="default"/>
+      </w:rPr>
+    </w:lvl>
+    <w:lvl w:ilvl="5" w:tplc="82BE4D64">
+      <w:start w:val="1"/>
+      <w:numFmt w:val="bullet"/>
+      <w:lvlText w:val=""/>
+      <w:lvlJc w:val="left"/>
+      <w:pPr>
+        <w:ind w:left="4320" w:hanging="360"/>
+      </w:pPr>
+      <w:rPr>
+        <w:rFonts w:ascii="Wingdings" w:hAnsi="Wingdings" w:hint="default"/>
+      </w:rPr>
+    </w:lvl>
+    <w:lvl w:ilvl="6" w:tplc="77B4BEBA">
+      <w:start w:val="1"/>
+      <w:numFmt w:val="bullet"/>
+      <w:lvlText w:val=""/>
+      <w:lvlJc w:val="left"/>
+      <w:pPr>
+        <w:ind w:left="5040" w:hanging="360"/>
+      </w:pPr>
+      <w:rPr>
+        <w:rFonts w:ascii="Symbol" w:hAnsi="Symbol" w:hint="default"/>
+      </w:rPr>
+    </w:lvl>
+    <w:lvl w:ilvl="7" w:tplc="948C2202">
+      <w:start w:val="1"/>
+      <w:numFmt w:val="bullet"/>
+      <w:lvlText w:val="o"/>
+      <w:lvlJc w:val="left"/>
+      <w:pPr>
+        <w:ind w:left="5760" w:hanging="360"/>
+      </w:pPr>
+      <w:rPr>
+        <w:rFonts w:ascii="Courier New" w:hAnsi="Courier New" w:hint="default"/>
+      </w:rPr>
+    </w:lvl>
+    <w:lvl w:ilvl="8" w:tplc="032E6E1E">
+      <w:start w:val="1"/>
+      <w:numFmt w:val="bullet"/>
+      <w:lvlText w:val=""/>
+      <w:lvlJc w:val="left"/>
+      <w:pPr>
+        <w:ind w:left="6480" w:hanging="360"/>
+      </w:pPr>
+      <w:rPr>
+        <w:rFonts w:ascii="Wingdings" w:hAnsi="Wingdings" w:hint="default"/>
+      </w:rPr>
+    </w:lvl>
+  </w:abstractNum>
   <w:num w:numId="1" w16cid:durableId="882444669">
     <w:abstractNumId w:val="0"/>
+  </w:num>
+  <w:num w:numId="2" w16cid:durableId="1903178278">
+    <w:abstractNumId w:val="1"/>
   </w:num>
 </w:numbering>
 </file>

</xml_diff>

<commit_message>
add a bit comment
</commit_message>
<xml_diff>
--- a/Doc3.docx
+++ b/Doc3.docx
@@ -447,10 +447,7 @@
       </w:pPr>
       <w:r>
         <w:lastRenderedPageBreak/>
-        <w:t xml:space="preserve">P453118/FC724/ </w:t>
-      </w:r>
-      <w:r>
-        <w:t>Callum Birkett</w:t>
+        <w:t>P453118/FC724/ Callum Birkett</w:t>
       </w:r>
     </w:p>
     <w:p>
@@ -1251,6 +1248,160 @@
         </w:rPr>
         <w:t>它還將允許使用者輕鬆分享食譜。</w:t>
       </w:r>
+    </w:p>
+    <w:p>
+      <w:pPr>
+        <w:rPr>
+          <w:lang w:val="en-US"/>
+        </w:rPr>
+      </w:pPr>
+    </w:p>
+    <w:p>
+      <w:pPr>
+        <w:rPr>
+          <w:lang w:val="en-US"/>
+        </w:rPr>
+      </w:pPr>
+    </w:p>
+    <w:p>
+      <w:pPr>
+        <w:rPr>
+          <w:lang w:val="en-US"/>
+        </w:rPr>
+      </w:pPr>
+    </w:p>
+    <w:p>
+      <w:pPr>
+        <w:rPr>
+          <w:lang w:val="en-US"/>
+        </w:rPr>
+      </w:pPr>
+    </w:p>
+    <w:p>
+      <w:pPr>
+        <w:rPr>
+          <w:lang w:val="en-US"/>
+        </w:rPr>
+      </w:pPr>
+    </w:p>
+    <w:p>
+      <w:pPr>
+        <w:rPr>
+          <w:lang w:val="en-US"/>
+        </w:rPr>
+      </w:pPr>
+    </w:p>
+    <w:p>
+      <w:pPr>
+        <w:rPr>
+          <w:lang w:val="en-US"/>
+        </w:rPr>
+      </w:pPr>
+    </w:p>
+    <w:p>
+      <w:pPr>
+        <w:rPr>
+          <w:lang w:val="en-US"/>
+        </w:rPr>
+      </w:pPr>
+    </w:p>
+    <w:p>
+      <w:pPr>
+        <w:rPr>
+          <w:lang w:val="en-US"/>
+        </w:rPr>
+      </w:pPr>
+    </w:p>
+    <w:p>
+      <w:pPr>
+        <w:rPr>
+          <w:lang w:val="en-US"/>
+        </w:rPr>
+      </w:pPr>
+    </w:p>
+    <w:p>
+      <w:pPr>
+        <w:rPr>
+          <w:lang w:val="en-US"/>
+        </w:rPr>
+      </w:pPr>
+    </w:p>
+    <w:p>
+      <w:pPr>
+        <w:rPr>
+          <w:lang w:val="en-US"/>
+        </w:rPr>
+      </w:pPr>
+    </w:p>
+    <w:p>
+      <w:pPr>
+        <w:rPr>
+          <w:lang w:val="en-US"/>
+        </w:rPr>
+      </w:pPr>
+    </w:p>
+    <w:p>
+      <w:pPr>
+        <w:rPr>
+          <w:lang w:val="en-US"/>
+        </w:rPr>
+      </w:pPr>
+    </w:p>
+    <w:p>
+      <w:pPr>
+        <w:rPr>
+          <w:lang w:val="en-US"/>
+        </w:rPr>
+      </w:pPr>
+    </w:p>
+    <w:p>
+      <w:pPr>
+        <w:rPr>
+          <w:lang w:val="en-US"/>
+        </w:rPr>
+      </w:pPr>
+    </w:p>
+    <w:p>
+      <w:pPr>
+        <w:rPr>
+          <w:lang w:val="en-US"/>
+        </w:rPr>
+      </w:pPr>
+    </w:p>
+    <w:p>
+      <w:pPr>
+        <w:rPr>
+          <w:lang w:val="en-US"/>
+        </w:rPr>
+      </w:pPr>
+    </w:p>
+    <w:p>
+      <w:pPr>
+        <w:rPr>
+          <w:lang w:val="en-US"/>
+        </w:rPr>
+      </w:pPr>
+    </w:p>
+    <w:p>
+      <w:pPr>
+        <w:rPr>
+          <w:lang w:val="en-US"/>
+        </w:rPr>
+      </w:pPr>
+    </w:p>
+    <w:p>
+      <w:pPr>
+        <w:rPr>
+          <w:lang w:val="en-US"/>
+        </w:rPr>
+      </w:pPr>
+    </w:p>
+    <w:p>
+      <w:pPr>
+        <w:rPr>
+          <w:lang w:val="en-US"/>
+        </w:rPr>
+      </w:pPr>
     </w:p>
     <w:sectPr>
       <w:pgSz w:w="11906" w:h="16838"/>

</xml_diff>

<commit_message>
Displays recipe details when selected from the listbox
</commit_message>
<xml_diff>
--- a/Doc3.docx
+++ b/Doc3.docx
@@ -1402,6 +1402,4174 @@
           <w:lang w:val="en-US"/>
         </w:rPr>
       </w:pPr>
+      <w:r>
+        <w:rPr>
+          <w:lang w:val="en-US"/>
+        </w:rPr>
+        <w:lastRenderedPageBreak/>
+        <w:t>[</w:t>
+      </w:r>
+    </w:p>
+    <w:p>
+      <w:pPr>
+        <w:rPr>
+          <w:lang w:val="en-US"/>
+        </w:rPr>
+      </w:pPr>
+      <w:r>
+        <w:rPr>
+          <w:lang w:val="en-US"/>
+        </w:rPr>
+        <w:t xml:space="preserve">  {</w:t>
+      </w:r>
+    </w:p>
+    <w:p>
+      <w:pPr>
+        <w:rPr>
+          <w:lang w:val="en-US"/>
+        </w:rPr>
+      </w:pPr>
+      <w:r>
+        <w:rPr>
+          <w:lang w:val="en-US"/>
+        </w:rPr>
+        <w:t xml:space="preserve">    "title": "Spaghetti Bolognese",</w:t>
+      </w:r>
+    </w:p>
+    <w:p>
+      <w:pPr>
+        <w:rPr>
+          <w:lang w:val="en-US"/>
+        </w:rPr>
+      </w:pPr>
+      <w:r>
+        <w:rPr>
+          <w:lang w:val="en-US"/>
+        </w:rPr>
+        <w:t xml:space="preserve">    "description": "A classic Italian pasta dish.",</w:t>
+      </w:r>
+    </w:p>
+    <w:p>
+      <w:pPr>
+        <w:rPr>
+          <w:lang w:val="en-US"/>
+        </w:rPr>
+      </w:pPr>
+      <w:r>
+        <w:rPr>
+          <w:lang w:val="en-US"/>
+        </w:rPr>
+        <w:t xml:space="preserve">    "servings": 4,</w:t>
+      </w:r>
+    </w:p>
+    <w:p>
+      <w:pPr>
+        <w:rPr>
+          <w:lang w:val="en-US"/>
+        </w:rPr>
+      </w:pPr>
+      <w:r>
+        <w:rPr>
+          <w:lang w:val="en-US"/>
+        </w:rPr>
+        <w:t xml:space="preserve">    "cuisine": "Italian",</w:t>
+      </w:r>
+    </w:p>
+    <w:p>
+      <w:pPr>
+        <w:rPr>
+          <w:lang w:val="en-US"/>
+        </w:rPr>
+      </w:pPr>
+      <w:r>
+        <w:rPr>
+          <w:lang w:val="en-US"/>
+        </w:rPr>
+        <w:t xml:space="preserve">    "category": "Dinner",</w:t>
+      </w:r>
+    </w:p>
+    <w:p>
+      <w:pPr>
+        <w:rPr>
+          <w:lang w:val="en-US"/>
+        </w:rPr>
+      </w:pPr>
+      <w:r>
+        <w:rPr>
+          <w:lang w:val="en-US"/>
+        </w:rPr>
+        <w:t xml:space="preserve">    "ingredients": [</w:t>
+      </w:r>
+    </w:p>
+    <w:p>
+      <w:pPr>
+        <w:rPr>
+          <w:lang w:val="en-US"/>
+        </w:rPr>
+      </w:pPr>
+      <w:r>
+        <w:rPr>
+          <w:lang w:val="en-US"/>
+        </w:rPr>
+        <w:t xml:space="preserve">      {</w:t>
+      </w:r>
+    </w:p>
+    <w:p>
+      <w:pPr>
+        <w:rPr>
+          <w:lang w:val="en-US"/>
+        </w:rPr>
+      </w:pPr>
+      <w:r>
+        <w:rPr>
+          <w:lang w:val="en-US"/>
+        </w:rPr>
+        <w:t xml:space="preserve">        "name": "Spaghetti",</w:t>
+      </w:r>
+    </w:p>
+    <w:p>
+      <w:pPr>
+        <w:rPr>
+          <w:lang w:val="en-US"/>
+        </w:rPr>
+      </w:pPr>
+      <w:r>
+        <w:rPr>
+          <w:lang w:val="en-US"/>
+        </w:rPr>
+        <w:t xml:space="preserve">        "quantity": 400,</w:t>
+      </w:r>
+    </w:p>
+    <w:p>
+      <w:pPr>
+        <w:rPr>
+          <w:lang w:val="en-US"/>
+        </w:rPr>
+      </w:pPr>
+      <w:r>
+        <w:rPr>
+          <w:lang w:val="en-US"/>
+        </w:rPr>
+        <w:t xml:space="preserve">        "unit": "g"</w:t>
+      </w:r>
+    </w:p>
+    <w:p>
+      <w:pPr>
+        <w:rPr>
+          <w:lang w:val="en-US"/>
+        </w:rPr>
+      </w:pPr>
+      <w:r>
+        <w:rPr>
+          <w:lang w:val="en-US"/>
+        </w:rPr>
+        <w:t xml:space="preserve">      },</w:t>
+      </w:r>
+    </w:p>
+    <w:p>
+      <w:pPr>
+        <w:rPr>
+          <w:lang w:val="en-US"/>
+        </w:rPr>
+      </w:pPr>
+      <w:r>
+        <w:rPr>
+          <w:lang w:val="en-US"/>
+        </w:rPr>
+        <w:t xml:space="preserve">      {</w:t>
+      </w:r>
+    </w:p>
+    <w:p>
+      <w:pPr>
+        <w:rPr>
+          <w:lang w:val="en-US"/>
+        </w:rPr>
+      </w:pPr>
+      <w:r>
+        <w:rPr>
+          <w:lang w:val="en-US"/>
+        </w:rPr>
+        <w:t xml:space="preserve">        "name": "Ground beef",</w:t>
+      </w:r>
+    </w:p>
+    <w:p>
+      <w:pPr>
+        <w:rPr>
+          <w:lang w:val="en-US"/>
+        </w:rPr>
+      </w:pPr>
+      <w:r>
+        <w:rPr>
+          <w:lang w:val="en-US"/>
+        </w:rPr>
+        <w:t xml:space="preserve">        "quantity": 250,</w:t>
+      </w:r>
+    </w:p>
+    <w:p>
+      <w:pPr>
+        <w:rPr>
+          <w:lang w:val="en-US"/>
+        </w:rPr>
+      </w:pPr>
+      <w:r>
+        <w:rPr>
+          <w:lang w:val="en-US"/>
+        </w:rPr>
+        <w:t xml:space="preserve">        "unit": "g"</w:t>
+      </w:r>
+    </w:p>
+    <w:p>
+      <w:pPr>
+        <w:rPr>
+          <w:lang w:val="en-US"/>
+        </w:rPr>
+      </w:pPr>
+      <w:r>
+        <w:rPr>
+          <w:lang w:val="en-US"/>
+        </w:rPr>
+        <w:t xml:space="preserve">      },</w:t>
+      </w:r>
+    </w:p>
+    <w:p>
+      <w:pPr>
+        <w:rPr>
+          <w:lang w:val="en-US"/>
+        </w:rPr>
+      </w:pPr>
+      <w:r>
+        <w:rPr>
+          <w:lang w:val="en-US"/>
+        </w:rPr>
+        <w:t xml:space="preserve">      {</w:t>
+      </w:r>
+    </w:p>
+    <w:p>
+      <w:pPr>
+        <w:rPr>
+          <w:lang w:val="en-US"/>
+        </w:rPr>
+      </w:pPr>
+      <w:r>
+        <w:rPr>
+          <w:lang w:val="en-US"/>
+        </w:rPr>
+        <w:t xml:space="preserve">        "name": "Tomato sauce",</w:t>
+      </w:r>
+    </w:p>
+    <w:p>
+      <w:pPr>
+        <w:rPr>
+          <w:lang w:val="en-US"/>
+        </w:rPr>
+      </w:pPr>
+      <w:r>
+        <w:rPr>
+          <w:lang w:val="en-US"/>
+        </w:rPr>
+        <w:t xml:space="preserve">        "quantity": 1,</w:t>
+      </w:r>
+    </w:p>
+    <w:p>
+      <w:pPr>
+        <w:rPr>
+          <w:lang w:val="en-US"/>
+        </w:rPr>
+      </w:pPr>
+      <w:r>
+        <w:rPr>
+          <w:lang w:val="en-US"/>
+        </w:rPr>
+        <w:t xml:space="preserve">        "unit": "cup"</w:t>
+      </w:r>
+    </w:p>
+    <w:p>
+      <w:pPr>
+        <w:rPr>
+          <w:lang w:val="en-US"/>
+        </w:rPr>
+      </w:pPr>
+      <w:r>
+        <w:rPr>
+          <w:lang w:val="en-US"/>
+        </w:rPr>
+        <w:t xml:space="preserve">      }</w:t>
+      </w:r>
+    </w:p>
+    <w:p>
+      <w:pPr>
+        <w:rPr>
+          <w:lang w:val="en-US"/>
+        </w:rPr>
+      </w:pPr>
+      <w:r>
+        <w:rPr>
+          <w:lang w:val="en-US"/>
+        </w:rPr>
+        <w:t xml:space="preserve">    ],</w:t>
+      </w:r>
+    </w:p>
+    <w:p>
+      <w:pPr>
+        <w:rPr>
+          <w:lang w:val="en-US"/>
+        </w:rPr>
+      </w:pPr>
+      <w:r>
+        <w:rPr>
+          <w:lang w:val="en-US"/>
+        </w:rPr>
+        <w:t xml:space="preserve">    "steps": [</w:t>
+      </w:r>
+    </w:p>
+    <w:p>
+      <w:pPr>
+        <w:rPr>
+          <w:lang w:val="en-US"/>
+        </w:rPr>
+      </w:pPr>
+      <w:r>
+        <w:rPr>
+          <w:lang w:val="en-US"/>
+        </w:rPr>
+        <w:t xml:space="preserve">      "Cook spaghetti until al dente.",</w:t>
+      </w:r>
+    </w:p>
+    <w:p>
+      <w:pPr>
+        <w:rPr>
+          <w:lang w:val="en-US"/>
+        </w:rPr>
+      </w:pPr>
+      <w:r>
+        <w:rPr>
+          <w:lang w:val="en-US"/>
+        </w:rPr>
+        <w:t xml:space="preserve">      "Brown the ground beef.",</w:t>
+      </w:r>
+    </w:p>
+    <w:p>
+      <w:pPr>
+        <w:rPr>
+          <w:lang w:val="en-US"/>
+        </w:rPr>
+      </w:pPr>
+      <w:r>
+        <w:rPr>
+          <w:lang w:val="en-US"/>
+        </w:rPr>
+        <w:t xml:space="preserve">      "Mix in tomato sauce and simmer.",</w:t>
+      </w:r>
+    </w:p>
+    <w:p>
+      <w:pPr>
+        <w:rPr>
+          <w:lang w:val="en-US"/>
+        </w:rPr>
+      </w:pPr>
+      <w:r>
+        <w:rPr>
+          <w:lang w:val="en-US"/>
+        </w:rPr>
+        <w:lastRenderedPageBreak/>
+        <w:t xml:space="preserve">      "Combine with spaghetti and serve."</w:t>
+      </w:r>
+    </w:p>
+    <w:p>
+      <w:pPr>
+        <w:rPr>
+          <w:lang w:val="en-US"/>
+        </w:rPr>
+      </w:pPr>
+      <w:r>
+        <w:rPr>
+          <w:lang w:val="en-US"/>
+        </w:rPr>
+        <w:t xml:space="preserve">    ]</w:t>
+      </w:r>
+    </w:p>
+    <w:p>
+      <w:pPr>
+        <w:rPr>
+          <w:lang w:val="en-US"/>
+        </w:rPr>
+      </w:pPr>
+      <w:r>
+        <w:rPr>
+          <w:lang w:val="en-US"/>
+        </w:rPr>
+        <w:t xml:space="preserve">  },</w:t>
+      </w:r>
+    </w:p>
+    <w:p>
+      <w:pPr>
+        <w:rPr>
+          <w:lang w:val="en-US"/>
+        </w:rPr>
+      </w:pPr>
+      <w:r>
+        <w:rPr>
+          <w:lang w:val="en-US"/>
+        </w:rPr>
+        <w:t xml:space="preserve">  {</w:t>
+      </w:r>
+    </w:p>
+    <w:p>
+      <w:pPr>
+        <w:rPr>
+          <w:lang w:val="en-US"/>
+        </w:rPr>
+      </w:pPr>
+      <w:r>
+        <w:rPr>
+          <w:lang w:val="en-US"/>
+        </w:rPr>
+        <w:t xml:space="preserve">    "title": "microwave scrambled eggs",</w:t>
+      </w:r>
+    </w:p>
+    <w:p>
+      <w:pPr>
+        <w:rPr>
+          <w:lang w:val="en-US"/>
+        </w:rPr>
+      </w:pPr>
+      <w:r>
+        <w:rPr>
+          <w:lang w:val="en-US"/>
+        </w:rPr>
+        <w:t xml:space="preserve">    "description": "",</w:t>
+      </w:r>
+    </w:p>
+    <w:p>
+      <w:pPr>
+        <w:rPr>
+          <w:lang w:val="en-US"/>
+        </w:rPr>
+      </w:pPr>
+      <w:r>
+        <w:rPr>
+          <w:lang w:val="en-US"/>
+        </w:rPr>
+        <w:t xml:space="preserve">    "servings": 1,</w:t>
+      </w:r>
+    </w:p>
+    <w:p>
+      <w:pPr>
+        <w:rPr>
+          <w:lang w:val="en-US"/>
+        </w:rPr>
+      </w:pPr>
+      <w:r>
+        <w:rPr>
+          <w:lang w:val="en-US"/>
+        </w:rPr>
+        <w:t xml:space="preserve">    "cuisine": "",</w:t>
+      </w:r>
+    </w:p>
+    <w:p>
+      <w:pPr>
+        <w:rPr>
+          <w:lang w:val="en-US"/>
+        </w:rPr>
+      </w:pPr>
+      <w:r>
+        <w:rPr>
+          <w:lang w:val="en-US"/>
+        </w:rPr>
+        <w:t xml:space="preserve">    "category": "",</w:t>
+      </w:r>
+    </w:p>
+    <w:p>
+      <w:pPr>
+        <w:rPr>
+          <w:lang w:val="en-US"/>
+        </w:rPr>
+      </w:pPr>
+      <w:r>
+        <w:rPr>
+          <w:lang w:val="en-US"/>
+        </w:rPr>
+        <w:t xml:space="preserve">    "ingredients": [</w:t>
+      </w:r>
+    </w:p>
+    <w:p>
+      <w:pPr>
+        <w:rPr>
+          <w:lang w:val="en-US"/>
+        </w:rPr>
+      </w:pPr>
+      <w:r>
+        <w:rPr>
+          <w:lang w:val="en-US"/>
+        </w:rPr>
+        <w:t xml:space="preserve">      {</w:t>
+      </w:r>
+    </w:p>
+    <w:p>
+      <w:pPr>
+        <w:rPr>
+          <w:lang w:val="en-US"/>
+        </w:rPr>
+      </w:pPr>
+      <w:r>
+        <w:rPr>
+          <w:lang w:val="en-US"/>
+        </w:rPr>
+        <w:t xml:space="preserve">        "name": "eggs",</w:t>
+      </w:r>
+    </w:p>
+    <w:p>
+      <w:pPr>
+        <w:rPr>
+          <w:lang w:val="en-US"/>
+        </w:rPr>
+      </w:pPr>
+      <w:r>
+        <w:rPr>
+          <w:lang w:val="en-US"/>
+        </w:rPr>
+        <w:t xml:space="preserve">        "quantity": 2.0,</w:t>
+      </w:r>
+    </w:p>
+    <w:p>
+      <w:pPr>
+        <w:rPr>
+          <w:lang w:val="en-US"/>
+        </w:rPr>
+      </w:pPr>
+      <w:r>
+        <w:rPr>
+          <w:lang w:val="en-US"/>
+        </w:rPr>
+        <w:t xml:space="preserve">        "unit": ""</w:t>
+      </w:r>
+    </w:p>
+    <w:p>
+      <w:pPr>
+        <w:rPr>
+          <w:lang w:val="en-US"/>
+        </w:rPr>
+      </w:pPr>
+      <w:r>
+        <w:rPr>
+          <w:lang w:val="en-US"/>
+        </w:rPr>
+        <w:t xml:space="preserve">      },</w:t>
+      </w:r>
+    </w:p>
+    <w:p>
+      <w:pPr>
+        <w:rPr>
+          <w:lang w:val="en-US"/>
+        </w:rPr>
+      </w:pPr>
+      <w:r>
+        <w:rPr>
+          <w:lang w:val="en-US"/>
+        </w:rPr>
+        <w:t xml:space="preserve">      {</w:t>
+      </w:r>
+    </w:p>
+    <w:p>
+      <w:pPr>
+        <w:rPr>
+          <w:lang w:val="en-US"/>
+        </w:rPr>
+      </w:pPr>
+      <w:r>
+        <w:rPr>
+          <w:lang w:val="en-US"/>
+        </w:rPr>
+        <w:t xml:space="preserve">        "name": "milk (optional, for creaminess)",</w:t>
+      </w:r>
+    </w:p>
+    <w:p>
+      <w:pPr>
+        <w:rPr>
+          <w:lang w:val="en-US"/>
+        </w:rPr>
+      </w:pPr>
+      <w:r>
+        <w:rPr>
+          <w:lang w:val="en-US"/>
+        </w:rPr>
+        <w:t xml:space="preserve">        "quantity": 1.0,</w:t>
+      </w:r>
+    </w:p>
+    <w:p>
+      <w:pPr>
+        <w:rPr>
+          <w:lang w:val="en-US"/>
+        </w:rPr>
+      </w:pPr>
+      <w:r>
+        <w:rPr>
+          <w:lang w:val="en-US"/>
+        </w:rPr>
+        <w:t xml:space="preserve">        "unit": "tablespoon"</w:t>
+      </w:r>
+    </w:p>
+    <w:p>
+      <w:pPr>
+        <w:rPr>
+          <w:lang w:val="en-US"/>
+        </w:rPr>
+      </w:pPr>
+      <w:r>
+        <w:rPr>
+          <w:lang w:val="en-US"/>
+        </w:rPr>
+        <w:t xml:space="preserve">      },</w:t>
+      </w:r>
+    </w:p>
+    <w:p>
+      <w:pPr>
+        <w:rPr>
+          <w:lang w:val="en-US"/>
+        </w:rPr>
+      </w:pPr>
+      <w:r>
+        <w:rPr>
+          <w:lang w:val="en-US"/>
+        </w:rPr>
+        <w:t xml:space="preserve">      {</w:t>
+      </w:r>
+    </w:p>
+    <w:p>
+      <w:pPr>
+        <w:rPr>
+          <w:lang w:val="en-US"/>
+        </w:rPr>
+      </w:pPr>
+      <w:r>
+        <w:rPr>
+          <w:lang w:val="en-US"/>
+        </w:rPr>
+        <w:t xml:space="preserve">        "name": "salt and pepper",</w:t>
+      </w:r>
+    </w:p>
+    <w:p>
+      <w:pPr>
+        <w:rPr>
+          <w:lang w:val="en-US"/>
+        </w:rPr>
+      </w:pPr>
+      <w:r>
+        <w:rPr>
+          <w:lang w:val="en-US"/>
+        </w:rPr>
+        <w:t xml:space="preserve">        "quantity": 1.0,</w:t>
+      </w:r>
+    </w:p>
+    <w:p>
+      <w:pPr>
+        <w:rPr>
+          <w:lang w:val="en-US"/>
+        </w:rPr>
+      </w:pPr>
+      <w:r>
+        <w:rPr>
+          <w:lang w:val="en-US"/>
+        </w:rPr>
+        <w:t xml:space="preserve">        "unit": ""</w:t>
+      </w:r>
+    </w:p>
+    <w:p>
+      <w:pPr>
+        <w:rPr>
+          <w:lang w:val="en-US"/>
+        </w:rPr>
+      </w:pPr>
+      <w:r>
+        <w:rPr>
+          <w:lang w:val="en-US"/>
+        </w:rPr>
+        <w:t xml:space="preserve">      },</w:t>
+      </w:r>
+    </w:p>
+    <w:p>
+      <w:pPr>
+        <w:rPr>
+          <w:lang w:val="en-US"/>
+        </w:rPr>
+      </w:pPr>
+      <w:r>
+        <w:rPr>
+          <w:lang w:val="en-US"/>
+        </w:rPr>
+        <w:t xml:space="preserve">      {</w:t>
+      </w:r>
+    </w:p>
+    <w:p>
+      <w:pPr>
+        <w:rPr>
+          <w:lang w:val="en-US"/>
+        </w:rPr>
+      </w:pPr>
+      <w:r>
+        <w:rPr>
+          <w:lang w:val="en-US"/>
+        </w:rPr>
+        <w:t xml:space="preserve">        "name": "Small knob of butter or a tiny spray of cooking oil",</w:t>
+      </w:r>
+    </w:p>
+    <w:p>
+      <w:pPr>
+        <w:rPr>
+          <w:lang w:val="en-US"/>
+        </w:rPr>
+      </w:pPr>
+      <w:r>
+        <w:rPr>
+          <w:lang w:val="en-US"/>
+        </w:rPr>
+        <w:t xml:space="preserve">        "quantity": 1.0,</w:t>
+      </w:r>
+    </w:p>
+    <w:p>
+      <w:pPr>
+        <w:rPr>
+          <w:lang w:val="en-US"/>
+        </w:rPr>
+      </w:pPr>
+      <w:r>
+        <w:rPr>
+          <w:lang w:val="en-US"/>
+        </w:rPr>
+        <w:lastRenderedPageBreak/>
+        <w:t xml:space="preserve">        "unit": ""</w:t>
+      </w:r>
+    </w:p>
+    <w:p>
+      <w:pPr>
+        <w:rPr>
+          <w:lang w:val="en-US"/>
+        </w:rPr>
+      </w:pPr>
+      <w:r>
+        <w:rPr>
+          <w:lang w:val="en-US"/>
+        </w:rPr>
+        <w:t xml:space="preserve">      }</w:t>
+      </w:r>
+    </w:p>
+    <w:p>
+      <w:pPr>
+        <w:rPr>
+          <w:lang w:val="en-US"/>
+        </w:rPr>
+      </w:pPr>
+      <w:r>
+        <w:rPr>
+          <w:lang w:val="en-US"/>
+        </w:rPr>
+        <w:t xml:space="preserve">    ],</w:t>
+      </w:r>
+    </w:p>
+    <w:p>
+      <w:pPr>
+        <w:rPr>
+          <w:lang w:val="en-US"/>
+        </w:rPr>
+      </w:pPr>
+      <w:r>
+        <w:rPr>
+          <w:lang w:val="en-US"/>
+        </w:rPr>
+        <w:t xml:space="preserve">    "steps": [</w:t>
+      </w:r>
+    </w:p>
+    <w:p>
+      <w:pPr>
+        <w:rPr>
+          <w:lang w:val="en-US"/>
+        </w:rPr>
+      </w:pPr>
+      <w:r>
+        <w:rPr>
+          <w:lang w:val="en-US"/>
+        </w:rPr>
+        <w:t xml:space="preserve">      "Prep the mug: If you like, put the butter in a microwave-safe mug and microwave for about 10 seconds until melted. Alternatively, lightly spray the mug with cooking oil.",</w:t>
+      </w:r>
+    </w:p>
+    <w:p>
+      <w:pPr>
+        <w:rPr>
+          <w:lang w:val="en-US"/>
+        </w:rPr>
+      </w:pPr>
+      <w:r>
+        <w:rPr>
+          <w:lang w:val="en-US"/>
+        </w:rPr>
+        <w:t xml:space="preserve">      "Whisk eggs: Crack the eggs into the mug. Add milk (if using), salt, and pepper. Whisk everything together with a fork until the yolks and whites are combined.",</w:t>
+      </w:r>
+    </w:p>
+    <w:p>
+      <w:pPr>
+        <w:rPr>
+          <w:lang w:val="en-US"/>
+        </w:rPr>
+      </w:pPr>
+      <w:r>
+        <w:rPr>
+          <w:lang w:val="en-US"/>
+        </w:rPr>
+        <w:t xml:space="preserve">      "Microwave: Microwave on high for 30 seconds.",</w:t>
+      </w:r>
+    </w:p>
+    <w:p>
+      <w:pPr>
+        <w:rPr>
+          <w:lang w:val="en-US"/>
+        </w:rPr>
+      </w:pPr>
+      <w:r>
+        <w:rPr>
+          <w:lang w:val="en-US"/>
+        </w:rPr>
+        <w:t xml:space="preserve">      "Stir: Take the mug out and stir the eggs with a fork.",</w:t>
+      </w:r>
+    </w:p>
+    <w:p>
+      <w:pPr>
+        <w:rPr>
+          <w:lang w:val="en-US"/>
+        </w:rPr>
+      </w:pPr>
+      <w:r>
+        <w:rPr>
+          <w:lang w:val="en-US"/>
+        </w:rPr>
+        <w:t xml:space="preserve">      "Microwave again: Microwave for another 30-60 seconds, or until the eggs look mostly set but are still a little moist. Cooking time can vary depending on your microwave."</w:t>
+      </w:r>
+    </w:p>
+    <w:p>
+      <w:pPr>
+        <w:rPr>
+          <w:lang w:val="en-US"/>
+        </w:rPr>
+      </w:pPr>
+      <w:r>
+        <w:rPr>
+          <w:lang w:val="en-US"/>
+        </w:rPr>
+        <w:t xml:space="preserve">    ]</w:t>
+      </w:r>
+    </w:p>
+    <w:p>
+      <w:pPr>
+        <w:rPr>
+          <w:lang w:val="en-US"/>
+        </w:rPr>
+      </w:pPr>
+      <w:r>
+        <w:rPr>
+          <w:lang w:val="en-US"/>
+        </w:rPr>
+        <w:t xml:space="preserve">  },</w:t>
+      </w:r>
+    </w:p>
+    <w:p>
+      <w:pPr>
+        <w:rPr>
+          <w:lang w:val="en-US"/>
+        </w:rPr>
+      </w:pPr>
+      <w:r>
+        <w:rPr>
+          <w:lang w:val="en-US"/>
+        </w:rPr>
+        <w:t xml:space="preserve">  {</w:t>
+      </w:r>
+    </w:p>
+    <w:p>
+      <w:pPr>
+        <w:rPr>
+          <w:lang w:val="en-US"/>
+        </w:rPr>
+      </w:pPr>
+      <w:r>
+        <w:rPr>
+          <w:lang w:val="en-US"/>
+        </w:rPr>
+        <w:t xml:space="preserve">    "title": "Quick Chicken Stir-Fry",</w:t>
+      </w:r>
+    </w:p>
+    <w:p>
+      <w:pPr>
+        <w:rPr>
+          <w:lang w:val="en-US"/>
+        </w:rPr>
+      </w:pPr>
+      <w:r>
+        <w:rPr>
+          <w:lang w:val="en-US"/>
+        </w:rPr>
+        <w:t xml:space="preserve">    "description": "A simple and </w:t>
+      </w:r>
+      <w:proofErr w:type="spellStart"/>
+      <w:r>
+        <w:rPr>
+          <w:lang w:val="en-US"/>
+        </w:rPr>
+        <w:t>flavourful</w:t>
+      </w:r>
+      <w:proofErr w:type="spellEnd"/>
+      <w:r>
+        <w:rPr>
+          <w:lang w:val="en-US"/>
+        </w:rPr>
+        <w:t xml:space="preserve"> Asian-inspired stir-fry",</w:t>
+      </w:r>
+    </w:p>
+    <w:p>
+      <w:pPr>
+        <w:rPr>
+          <w:lang w:val="en-US"/>
+        </w:rPr>
+      </w:pPr>
+      <w:r>
+        <w:rPr>
+          <w:lang w:val="en-US"/>
+        </w:rPr>
+        <w:t xml:space="preserve">    "servings": 2,</w:t>
+      </w:r>
+    </w:p>
+    <w:p>
+      <w:pPr>
+        <w:rPr>
+          <w:lang w:val="en-US"/>
+        </w:rPr>
+      </w:pPr>
+      <w:r>
+        <w:rPr>
+          <w:lang w:val="en-US"/>
+        </w:rPr>
+        <w:t xml:space="preserve">    "cuisine": "Asian",</w:t>
+      </w:r>
+    </w:p>
+    <w:p>
+      <w:pPr>
+        <w:rPr>
+          <w:lang w:val="en-US"/>
+        </w:rPr>
+      </w:pPr>
+      <w:r>
+        <w:rPr>
+          <w:lang w:val="en-US"/>
+        </w:rPr>
+        <w:t xml:space="preserve">    "category": "Dinner",</w:t>
+      </w:r>
+    </w:p>
+    <w:p>
+      <w:pPr>
+        <w:rPr>
+          <w:lang w:val="en-US"/>
+        </w:rPr>
+      </w:pPr>
+      <w:r>
+        <w:rPr>
+          <w:lang w:val="en-US"/>
+        </w:rPr>
+        <w:t xml:space="preserve">    "ingredients": [</w:t>
+      </w:r>
+    </w:p>
+    <w:p>
+      <w:pPr>
+        <w:rPr>
+          <w:lang w:val="en-US"/>
+        </w:rPr>
+      </w:pPr>
+      <w:r>
+        <w:rPr>
+          <w:lang w:val="en-US"/>
+        </w:rPr>
+        <w:t xml:space="preserve">      {</w:t>
+      </w:r>
+    </w:p>
+    <w:p>
+      <w:pPr>
+        <w:rPr>
+          <w:lang w:val="en-US"/>
+        </w:rPr>
+      </w:pPr>
+      <w:r>
+        <w:rPr>
+          <w:lang w:val="en-US"/>
+        </w:rPr>
+        <w:t xml:space="preserve">        "name": "Chicken breast",</w:t>
+      </w:r>
+    </w:p>
+    <w:p>
+      <w:pPr>
+        <w:rPr>
+          <w:lang w:val="en-US"/>
+        </w:rPr>
+      </w:pPr>
+      <w:r>
+        <w:rPr>
+          <w:lang w:val="en-US"/>
+        </w:rPr>
+        <w:t xml:space="preserve">        "quantity": 300.0,</w:t>
+      </w:r>
+    </w:p>
+    <w:p>
+      <w:pPr>
+        <w:rPr>
+          <w:lang w:val="en-US"/>
+        </w:rPr>
+      </w:pPr>
+      <w:r>
+        <w:rPr>
+          <w:lang w:val="en-US"/>
+        </w:rPr>
+        <w:t xml:space="preserve">        "unit": "g"</w:t>
+      </w:r>
+    </w:p>
+    <w:p>
+      <w:pPr>
+        <w:rPr>
+          <w:lang w:val="en-US"/>
+        </w:rPr>
+      </w:pPr>
+      <w:r>
+        <w:rPr>
+          <w:lang w:val="en-US"/>
+        </w:rPr>
+        <w:t xml:space="preserve">      },</w:t>
+      </w:r>
+    </w:p>
+    <w:p>
+      <w:pPr>
+        <w:rPr>
+          <w:lang w:val="en-US"/>
+        </w:rPr>
+      </w:pPr>
+      <w:r>
+        <w:rPr>
+          <w:lang w:val="en-US"/>
+        </w:rPr>
+        <w:t xml:space="preserve">      {</w:t>
+      </w:r>
+    </w:p>
+    <w:p>
+      <w:pPr>
+        <w:rPr>
+          <w:lang w:val="en-US"/>
+        </w:rPr>
+      </w:pPr>
+      <w:r>
+        <w:rPr>
+          <w:lang w:val="en-US"/>
+        </w:rPr>
+        <w:t xml:space="preserve">        "name": "Mixed vegetables",</w:t>
+      </w:r>
+    </w:p>
+    <w:p>
+      <w:pPr>
+        <w:rPr>
+          <w:lang w:val="en-US"/>
+        </w:rPr>
+      </w:pPr>
+      <w:r>
+        <w:rPr>
+          <w:lang w:val="en-US"/>
+        </w:rPr>
+        <w:t xml:space="preserve">        "quantity": 200.0,</w:t>
+      </w:r>
+    </w:p>
+    <w:p>
+      <w:pPr>
+        <w:rPr>
+          <w:lang w:val="en-US"/>
+        </w:rPr>
+      </w:pPr>
+      <w:r>
+        <w:rPr>
+          <w:lang w:val="en-US"/>
+        </w:rPr>
+        <w:lastRenderedPageBreak/>
+        <w:t xml:space="preserve">        "unit": "g"</w:t>
+      </w:r>
+    </w:p>
+    <w:p>
+      <w:pPr>
+        <w:rPr>
+          <w:lang w:val="en-US"/>
+        </w:rPr>
+      </w:pPr>
+      <w:r>
+        <w:rPr>
+          <w:lang w:val="en-US"/>
+        </w:rPr>
+        <w:t xml:space="preserve">      },</w:t>
+      </w:r>
+    </w:p>
+    <w:p>
+      <w:pPr>
+        <w:rPr>
+          <w:lang w:val="en-US"/>
+        </w:rPr>
+      </w:pPr>
+      <w:r>
+        <w:rPr>
+          <w:lang w:val="en-US"/>
+        </w:rPr>
+        <w:t xml:space="preserve">      {</w:t>
+      </w:r>
+    </w:p>
+    <w:p>
+      <w:pPr>
+        <w:rPr>
+          <w:lang w:val="en-US"/>
+        </w:rPr>
+      </w:pPr>
+      <w:r>
+        <w:rPr>
+          <w:lang w:val="en-US"/>
+        </w:rPr>
+        <w:t xml:space="preserve">        "name": "soy sauce",</w:t>
+      </w:r>
+    </w:p>
+    <w:p>
+      <w:pPr>
+        <w:rPr>
+          <w:lang w:val="en-US"/>
+        </w:rPr>
+      </w:pPr>
+      <w:r>
+        <w:rPr>
+          <w:lang w:val="en-US"/>
+        </w:rPr>
+        <w:t xml:space="preserve">        "quantity": 2.0,</w:t>
+      </w:r>
+    </w:p>
+    <w:p>
+      <w:pPr>
+        <w:rPr>
+          <w:lang w:val="en-US"/>
+        </w:rPr>
+      </w:pPr>
+      <w:r>
+        <w:rPr>
+          <w:lang w:val="en-US"/>
+        </w:rPr>
+        <w:t xml:space="preserve">        "unit": "tbsp"</w:t>
+      </w:r>
+    </w:p>
+    <w:p>
+      <w:pPr>
+        <w:rPr>
+          <w:lang w:val="en-US"/>
+        </w:rPr>
+      </w:pPr>
+      <w:r>
+        <w:rPr>
+          <w:lang w:val="en-US"/>
+        </w:rPr>
+        <w:t xml:space="preserve">      },</w:t>
+      </w:r>
+    </w:p>
+    <w:p>
+      <w:pPr>
+        <w:rPr>
+          <w:lang w:val="en-US"/>
+        </w:rPr>
+      </w:pPr>
+      <w:r>
+        <w:rPr>
+          <w:lang w:val="en-US"/>
+        </w:rPr>
+        <w:t xml:space="preserve">      {</w:t>
+      </w:r>
+    </w:p>
+    <w:p>
+      <w:pPr>
+        <w:rPr>
+          <w:lang w:val="en-US"/>
+        </w:rPr>
+      </w:pPr>
+      <w:r>
+        <w:rPr>
+          <w:lang w:val="en-US"/>
+        </w:rPr>
+        <w:t xml:space="preserve">        "name": "sesame oil",</w:t>
+      </w:r>
+    </w:p>
+    <w:p>
+      <w:pPr>
+        <w:rPr>
+          <w:lang w:val="en-US"/>
+        </w:rPr>
+      </w:pPr>
+      <w:r>
+        <w:rPr>
+          <w:lang w:val="en-US"/>
+        </w:rPr>
+        <w:t xml:space="preserve">        "quantity": 1.0,</w:t>
+      </w:r>
+    </w:p>
+    <w:p>
+      <w:pPr>
+        <w:rPr>
+          <w:lang w:val="en-US"/>
+        </w:rPr>
+      </w:pPr>
+      <w:r>
+        <w:rPr>
+          <w:lang w:val="en-US"/>
+        </w:rPr>
+        <w:t xml:space="preserve">        "unit": "tbsp"</w:t>
+      </w:r>
+    </w:p>
+    <w:p>
+      <w:pPr>
+        <w:rPr>
+          <w:lang w:val="en-US"/>
+        </w:rPr>
+      </w:pPr>
+      <w:r>
+        <w:rPr>
+          <w:lang w:val="en-US"/>
+        </w:rPr>
+        <w:t xml:space="preserve">      },</w:t>
+      </w:r>
+    </w:p>
+    <w:p>
+      <w:pPr>
+        <w:rPr>
+          <w:lang w:val="en-US"/>
+        </w:rPr>
+      </w:pPr>
+      <w:r>
+        <w:rPr>
+          <w:lang w:val="en-US"/>
+        </w:rPr>
+        <w:t xml:space="preserve">      {</w:t>
+      </w:r>
+    </w:p>
+    <w:p>
+      <w:pPr>
+        <w:rPr>
+          <w:lang w:val="en-US"/>
+        </w:rPr>
+      </w:pPr>
+      <w:r>
+        <w:rPr>
+          <w:lang w:val="en-US"/>
+        </w:rPr>
+        <w:t xml:space="preserve">        "name": "rice",</w:t>
+      </w:r>
+    </w:p>
+    <w:p>
+      <w:pPr>
+        <w:rPr>
+          <w:lang w:val="en-US"/>
+        </w:rPr>
+      </w:pPr>
+      <w:r>
+        <w:rPr>
+          <w:lang w:val="en-US"/>
+        </w:rPr>
+        <w:t xml:space="preserve">        "quantity": 150.0,</w:t>
+      </w:r>
+    </w:p>
+    <w:p>
+      <w:pPr>
+        <w:rPr>
+          <w:lang w:val="en-US"/>
+        </w:rPr>
+      </w:pPr>
+      <w:r>
+        <w:rPr>
+          <w:lang w:val="en-US"/>
+        </w:rPr>
+        <w:t xml:space="preserve">        "unit": "g"</w:t>
+      </w:r>
+    </w:p>
+    <w:p>
+      <w:pPr>
+        <w:rPr>
+          <w:lang w:val="en-US"/>
+        </w:rPr>
+      </w:pPr>
+      <w:r>
+        <w:rPr>
+          <w:lang w:val="en-US"/>
+        </w:rPr>
+        <w:t xml:space="preserve">      },</w:t>
+      </w:r>
+    </w:p>
+    <w:p>
+      <w:pPr>
+        <w:rPr>
+          <w:lang w:val="en-US"/>
+        </w:rPr>
+      </w:pPr>
+      <w:r>
+        <w:rPr>
+          <w:lang w:val="en-US"/>
+        </w:rPr>
+        <w:t xml:space="preserve">      {</w:t>
+      </w:r>
+    </w:p>
+    <w:p>
+      <w:pPr>
+        <w:rPr>
+          <w:lang w:val="en-US"/>
+        </w:rPr>
+      </w:pPr>
+      <w:r>
+        <w:rPr>
+          <w:lang w:val="en-US"/>
+        </w:rPr>
+        <w:t xml:space="preserve">        "name": "",</w:t>
+      </w:r>
+    </w:p>
+    <w:p>
+      <w:pPr>
+        <w:rPr>
+          <w:lang w:val="en-US"/>
+        </w:rPr>
+      </w:pPr>
+      <w:r>
+        <w:rPr>
+          <w:lang w:val="en-US"/>
+        </w:rPr>
+        <w:t xml:space="preserve">        "quantity": null,</w:t>
+      </w:r>
+    </w:p>
+    <w:p>
+      <w:pPr>
+        <w:rPr>
+          <w:lang w:val="en-US"/>
+        </w:rPr>
+      </w:pPr>
+      <w:r>
+        <w:rPr>
+          <w:lang w:val="en-US"/>
+        </w:rPr>
+        <w:t xml:space="preserve">        "unit": null</w:t>
+      </w:r>
+    </w:p>
+    <w:p>
+      <w:pPr>
+        <w:rPr>
+          <w:lang w:val="en-US"/>
+        </w:rPr>
+      </w:pPr>
+      <w:r>
+        <w:rPr>
+          <w:lang w:val="en-US"/>
+        </w:rPr>
+        <w:t xml:space="preserve">      }</w:t>
+      </w:r>
+    </w:p>
+    <w:p>
+      <w:pPr>
+        <w:rPr>
+          <w:lang w:val="en-US"/>
+        </w:rPr>
+      </w:pPr>
+      <w:r>
+        <w:rPr>
+          <w:lang w:val="en-US"/>
+        </w:rPr>
+        <w:t xml:space="preserve">    ],</w:t>
+      </w:r>
+    </w:p>
+    <w:p>
+      <w:pPr>
+        <w:rPr>
+          <w:lang w:val="en-US"/>
+        </w:rPr>
+      </w:pPr>
+      <w:r>
+        <w:rPr>
+          <w:lang w:val="en-US"/>
+        </w:rPr>
+        <w:t xml:space="preserve">    "steps": [</w:t>
+      </w:r>
+    </w:p>
+    <w:p>
+      <w:pPr>
+        <w:rPr>
+          <w:lang w:val="en-US"/>
+        </w:rPr>
+      </w:pPr>
+      <w:r>
+        <w:rPr>
+          <w:lang w:val="en-US"/>
+        </w:rPr>
+        <w:t xml:space="preserve">      "Cook rice according to package instructions.",</w:t>
+      </w:r>
+    </w:p>
+    <w:p>
+      <w:pPr>
+        <w:rPr>
+          <w:lang w:val="en-US"/>
+        </w:rPr>
+      </w:pPr>
+      <w:r>
+        <w:rPr>
+          <w:lang w:val="en-US"/>
+        </w:rPr>
+        <w:t xml:space="preserve">      "Cut chicken breast into bite-sized pieces",</w:t>
+      </w:r>
+    </w:p>
+    <w:p>
+      <w:pPr>
+        <w:rPr>
+          <w:lang w:val="en-US"/>
+        </w:rPr>
+      </w:pPr>
+      <w:r>
+        <w:rPr>
+          <w:lang w:val="en-US"/>
+        </w:rPr>
+        <w:t xml:space="preserve">      "Heat sesame oil in a pan or wok",</w:t>
+      </w:r>
+    </w:p>
+    <w:p>
+      <w:pPr>
+        <w:rPr>
+          <w:lang w:val="en-US"/>
+        </w:rPr>
+      </w:pPr>
+      <w:r>
+        <w:rPr>
+          <w:lang w:val="en-US"/>
+        </w:rPr>
+        <w:t xml:space="preserve">      "Stir-fry chicken until cooked through",</w:t>
+      </w:r>
+    </w:p>
+    <w:p>
+      <w:pPr>
+        <w:rPr>
+          <w:lang w:val="en-US"/>
+        </w:rPr>
+      </w:pPr>
+      <w:r>
+        <w:rPr>
+          <w:lang w:val="en-US"/>
+        </w:rPr>
+        <w:lastRenderedPageBreak/>
+        <w:t xml:space="preserve">      "Add mixed vegetables and stir-fry until tender-crisp",</w:t>
+      </w:r>
+    </w:p>
+    <w:p>
+      <w:pPr>
+        <w:rPr>
+          <w:lang w:val="en-US"/>
+        </w:rPr>
+      </w:pPr>
+      <w:r>
+        <w:rPr>
+          <w:lang w:val="en-US"/>
+        </w:rPr>
+        <w:t xml:space="preserve">      "Pour in soy sauce and toss to coat.",</w:t>
+      </w:r>
+    </w:p>
+    <w:p>
+      <w:pPr>
+        <w:rPr>
+          <w:lang w:val="en-US"/>
+        </w:rPr>
+      </w:pPr>
+      <w:r>
+        <w:rPr>
+          <w:lang w:val="en-US"/>
+        </w:rPr>
+        <w:t xml:space="preserve">      "Serve hot with cooked rice",</w:t>
+      </w:r>
+    </w:p>
+    <w:p>
+      <w:pPr>
+        <w:rPr>
+          <w:lang w:val="en-US"/>
+        </w:rPr>
+      </w:pPr>
+      <w:r>
+        <w:rPr>
+          <w:lang w:val="en-US"/>
+        </w:rPr>
+        <w:t xml:space="preserve">      null</w:t>
+      </w:r>
+    </w:p>
+    <w:p>
+      <w:pPr>
+        <w:rPr>
+          <w:lang w:val="en-US"/>
+        </w:rPr>
+      </w:pPr>
+      <w:r>
+        <w:rPr>
+          <w:lang w:val="en-US"/>
+        </w:rPr>
+        <w:t xml:space="preserve">    ]</w:t>
+      </w:r>
+    </w:p>
+    <w:p>
+      <w:pPr>
+        <w:rPr>
+          <w:lang w:val="en-US"/>
+        </w:rPr>
+      </w:pPr>
+      <w:r>
+        <w:rPr>
+          <w:lang w:val="en-US"/>
+        </w:rPr>
+        <w:t xml:space="preserve">  },</w:t>
+      </w:r>
+    </w:p>
+    <w:p>
+      <w:pPr>
+        <w:rPr>
+          <w:lang w:val="en-US"/>
+        </w:rPr>
+      </w:pPr>
+      <w:r>
+        <w:rPr>
+          <w:lang w:val="en-US"/>
+        </w:rPr>
+        <w:t xml:space="preserve">  {</w:t>
+      </w:r>
+    </w:p>
+    <w:p>
+      <w:pPr>
+        <w:rPr>
+          <w:lang w:val="en-US"/>
+        </w:rPr>
+      </w:pPr>
+      <w:r>
+        <w:rPr>
+          <w:lang w:val="en-US"/>
+        </w:rPr>
+        <w:t xml:space="preserve">    "title": "cheesy tomato pasta bake",</w:t>
+      </w:r>
+    </w:p>
+    <w:p>
+      <w:pPr>
+        <w:rPr>
+          <w:lang w:val="en-US"/>
+        </w:rPr>
+      </w:pPr>
+      <w:r>
+        <w:rPr>
+          <w:lang w:val="en-US"/>
+        </w:rPr>
+        <w:t xml:space="preserve">    "description": "A comforting and easy pasta bake with tomatoes and cheese",</w:t>
+      </w:r>
+    </w:p>
+    <w:p>
+      <w:pPr>
+        <w:rPr>
+          <w:lang w:val="en-US"/>
+        </w:rPr>
+      </w:pPr>
+      <w:r>
+        <w:rPr>
+          <w:lang w:val="en-US"/>
+        </w:rPr>
+        <w:t xml:space="preserve">    "servings": 4,</w:t>
+      </w:r>
+    </w:p>
+    <w:p>
+      <w:pPr>
+        <w:rPr>
+          <w:lang w:val="en-US"/>
+        </w:rPr>
+      </w:pPr>
+      <w:r>
+        <w:rPr>
+          <w:lang w:val="en-US"/>
+        </w:rPr>
+        <w:t xml:space="preserve">    "cuisine": "Italian-American",</w:t>
+      </w:r>
+    </w:p>
+    <w:p>
+      <w:pPr>
+        <w:rPr>
+          <w:lang w:val="en-US"/>
+        </w:rPr>
+      </w:pPr>
+      <w:r>
+        <w:rPr>
+          <w:lang w:val="en-US"/>
+        </w:rPr>
+        <w:t xml:space="preserve">    "category": "dinner",</w:t>
+      </w:r>
+    </w:p>
+    <w:p>
+      <w:pPr>
+        <w:rPr>
+          <w:lang w:val="en-US"/>
+        </w:rPr>
+      </w:pPr>
+      <w:r>
+        <w:rPr>
+          <w:lang w:val="en-US"/>
+        </w:rPr>
+        <w:t xml:space="preserve">    "ingredients": [</w:t>
+      </w:r>
+    </w:p>
+    <w:p>
+      <w:pPr>
+        <w:rPr>
+          <w:lang w:val="en-US"/>
+        </w:rPr>
+      </w:pPr>
+      <w:r>
+        <w:rPr>
+          <w:lang w:val="en-US"/>
+        </w:rPr>
+        <w:t xml:space="preserve">      {</w:t>
+      </w:r>
+    </w:p>
+    <w:p>
+      <w:pPr>
+        <w:rPr>
+          <w:lang w:val="en-US"/>
+        </w:rPr>
+      </w:pPr>
+      <w:r>
+        <w:rPr>
+          <w:lang w:val="en-US"/>
+        </w:rPr>
+        <w:t xml:space="preserve">        "name": "pasta",</w:t>
+      </w:r>
+    </w:p>
+    <w:p>
+      <w:pPr>
+        <w:rPr>
+          <w:lang w:val="en-US"/>
+        </w:rPr>
+      </w:pPr>
+      <w:r>
+        <w:rPr>
+          <w:lang w:val="en-US"/>
+        </w:rPr>
+        <w:t xml:space="preserve">        "quantity": 300.0,</w:t>
+      </w:r>
+    </w:p>
+    <w:p>
+      <w:pPr>
+        <w:rPr>
+          <w:lang w:val="en-US"/>
+        </w:rPr>
+      </w:pPr>
+      <w:r>
+        <w:rPr>
+          <w:lang w:val="en-US"/>
+        </w:rPr>
+        <w:t xml:space="preserve">        "unit": "g"</w:t>
+      </w:r>
+    </w:p>
+    <w:p>
+      <w:pPr>
+        <w:rPr>
+          <w:lang w:val="en-US"/>
+        </w:rPr>
+      </w:pPr>
+      <w:r>
+        <w:rPr>
+          <w:lang w:val="en-US"/>
+        </w:rPr>
+        <w:t xml:space="preserve">      },</w:t>
+      </w:r>
+    </w:p>
+    <w:p>
+      <w:pPr>
+        <w:rPr>
+          <w:lang w:val="en-US"/>
+        </w:rPr>
+      </w:pPr>
+      <w:r>
+        <w:rPr>
+          <w:lang w:val="en-US"/>
+        </w:rPr>
+        <w:t xml:space="preserve">      {</w:t>
+      </w:r>
+    </w:p>
+    <w:p>
+      <w:pPr>
+        <w:rPr>
+          <w:lang w:val="en-US"/>
+        </w:rPr>
+      </w:pPr>
+      <w:r>
+        <w:rPr>
+          <w:lang w:val="en-US"/>
+        </w:rPr>
+        <w:t xml:space="preserve">        "name": "canned chopped tomatoes",</w:t>
+      </w:r>
+    </w:p>
+    <w:p>
+      <w:pPr>
+        <w:rPr>
+          <w:lang w:val="en-US"/>
+        </w:rPr>
+      </w:pPr>
+      <w:r>
+        <w:rPr>
+          <w:lang w:val="en-US"/>
+        </w:rPr>
+        <w:t xml:space="preserve">        "quantity": 400.0,</w:t>
+      </w:r>
+    </w:p>
+    <w:p>
+      <w:pPr>
+        <w:rPr>
+          <w:lang w:val="en-US"/>
+        </w:rPr>
+      </w:pPr>
+      <w:r>
+        <w:rPr>
+          <w:lang w:val="en-US"/>
+        </w:rPr>
+        <w:t xml:space="preserve">        "unit": "g"</w:t>
+      </w:r>
+    </w:p>
+    <w:p>
+      <w:pPr>
+        <w:rPr>
+          <w:lang w:val="en-US"/>
+        </w:rPr>
+      </w:pPr>
+      <w:r>
+        <w:rPr>
+          <w:lang w:val="en-US"/>
+        </w:rPr>
+        <w:t xml:space="preserve">      },</w:t>
+      </w:r>
+    </w:p>
+    <w:p>
+      <w:pPr>
+        <w:rPr>
+          <w:lang w:val="en-US"/>
+        </w:rPr>
+      </w:pPr>
+      <w:r>
+        <w:rPr>
+          <w:lang w:val="en-US"/>
+        </w:rPr>
+        <w:t xml:space="preserve">      {</w:t>
+      </w:r>
+    </w:p>
+    <w:p>
+      <w:pPr>
+        <w:rPr>
+          <w:lang w:val="en-US"/>
+        </w:rPr>
+      </w:pPr>
+      <w:r>
+        <w:rPr>
+          <w:lang w:val="en-US"/>
+        </w:rPr>
+        <w:t xml:space="preserve">        "name": "garlic",</w:t>
+      </w:r>
+    </w:p>
+    <w:p>
+      <w:pPr>
+        <w:rPr>
+          <w:lang w:val="en-US"/>
+        </w:rPr>
+      </w:pPr>
+      <w:r>
+        <w:rPr>
+          <w:lang w:val="en-US"/>
+        </w:rPr>
+        <w:t xml:space="preserve">        "quantity": 2.0,</w:t>
+      </w:r>
+    </w:p>
+    <w:p>
+      <w:pPr>
+        <w:rPr>
+          <w:lang w:val="en-US"/>
+        </w:rPr>
+      </w:pPr>
+      <w:r>
+        <w:rPr>
+          <w:lang w:val="en-US"/>
+        </w:rPr>
+        <w:t xml:space="preserve">        "unit": "cloves"</w:t>
+      </w:r>
+    </w:p>
+    <w:p>
+      <w:pPr>
+        <w:rPr>
+          <w:lang w:val="en-US"/>
+        </w:rPr>
+      </w:pPr>
+      <w:r>
+        <w:rPr>
+          <w:lang w:val="en-US"/>
+        </w:rPr>
+        <w:t xml:space="preserve">      },</w:t>
+      </w:r>
+    </w:p>
+    <w:p>
+      <w:pPr>
+        <w:rPr>
+          <w:lang w:val="en-US"/>
+        </w:rPr>
+      </w:pPr>
+      <w:r>
+        <w:rPr>
+          <w:lang w:val="en-US"/>
+        </w:rPr>
+        <w:lastRenderedPageBreak/>
+        <w:t xml:space="preserve">      {</w:t>
+      </w:r>
+    </w:p>
+    <w:p>
+      <w:pPr>
+        <w:rPr>
+          <w:lang w:val="en-US"/>
+        </w:rPr>
+      </w:pPr>
+      <w:r>
+        <w:rPr>
+          <w:lang w:val="en-US"/>
+        </w:rPr>
+        <w:t xml:space="preserve">        "name": "dried oregano",</w:t>
+      </w:r>
+    </w:p>
+    <w:p>
+      <w:pPr>
+        <w:rPr>
+          <w:lang w:val="en-US"/>
+        </w:rPr>
+      </w:pPr>
+      <w:r>
+        <w:rPr>
+          <w:lang w:val="en-US"/>
+        </w:rPr>
+        <w:t xml:space="preserve">        "quantity": 1.0,</w:t>
+      </w:r>
+    </w:p>
+    <w:p>
+      <w:pPr>
+        <w:rPr>
+          <w:lang w:val="en-US"/>
+        </w:rPr>
+      </w:pPr>
+      <w:r>
+        <w:rPr>
+          <w:lang w:val="en-US"/>
+        </w:rPr>
+        <w:t xml:space="preserve">        "unit": "tsp"</w:t>
+      </w:r>
+    </w:p>
+    <w:p>
+      <w:pPr>
+        <w:rPr>
+          <w:lang w:val="en-US"/>
+        </w:rPr>
+      </w:pPr>
+      <w:r>
+        <w:rPr>
+          <w:lang w:val="en-US"/>
+        </w:rPr>
+        <w:t xml:space="preserve">      },</w:t>
+      </w:r>
+    </w:p>
+    <w:p>
+      <w:pPr>
+        <w:rPr>
+          <w:lang w:val="en-US"/>
+        </w:rPr>
+      </w:pPr>
+      <w:r>
+        <w:rPr>
+          <w:lang w:val="en-US"/>
+        </w:rPr>
+        <w:t xml:space="preserve">      {</w:t>
+      </w:r>
+    </w:p>
+    <w:p>
+      <w:pPr>
+        <w:rPr>
+          <w:lang w:val="en-US"/>
+        </w:rPr>
+      </w:pPr>
+      <w:r>
+        <w:rPr>
+          <w:lang w:val="en-US"/>
+        </w:rPr>
+        <w:t xml:space="preserve">        "name": "mozzarella cheese",</w:t>
+      </w:r>
+    </w:p>
+    <w:p>
+      <w:pPr>
+        <w:rPr>
+          <w:lang w:val="en-US"/>
+        </w:rPr>
+      </w:pPr>
+      <w:r>
+        <w:rPr>
+          <w:lang w:val="en-US"/>
+        </w:rPr>
+        <w:t xml:space="preserve">        "quantity": 150.0,</w:t>
+      </w:r>
+    </w:p>
+    <w:p>
+      <w:pPr>
+        <w:rPr>
+          <w:lang w:val="en-US"/>
+        </w:rPr>
+      </w:pPr>
+      <w:r>
+        <w:rPr>
+          <w:lang w:val="en-US"/>
+        </w:rPr>
+        <w:t xml:space="preserve">        "unit": "g"</w:t>
+      </w:r>
+    </w:p>
+    <w:p>
+      <w:pPr>
+        <w:rPr>
+          <w:lang w:val="en-US"/>
+        </w:rPr>
+      </w:pPr>
+      <w:r>
+        <w:rPr>
+          <w:lang w:val="en-US"/>
+        </w:rPr>
+        <w:t xml:space="preserve">      },</w:t>
+      </w:r>
+    </w:p>
+    <w:p>
+      <w:pPr>
+        <w:rPr>
+          <w:lang w:val="en-US"/>
+        </w:rPr>
+      </w:pPr>
+      <w:r>
+        <w:rPr>
+          <w:lang w:val="en-US"/>
+        </w:rPr>
+        <w:t xml:space="preserve">      {</w:t>
+      </w:r>
+    </w:p>
+    <w:p>
+      <w:pPr>
+        <w:rPr>
+          <w:lang w:val="en-US"/>
+        </w:rPr>
+      </w:pPr>
+      <w:r>
+        <w:rPr>
+          <w:lang w:val="en-US"/>
+        </w:rPr>
+        <w:t xml:space="preserve">        "name": "parmesan cheese",</w:t>
+      </w:r>
+    </w:p>
+    <w:p>
+      <w:pPr>
+        <w:rPr>
+          <w:lang w:val="en-US"/>
+        </w:rPr>
+      </w:pPr>
+      <w:r>
+        <w:rPr>
+          <w:lang w:val="en-US"/>
+        </w:rPr>
+        <w:t xml:space="preserve">        "quantity": 50.0,</w:t>
+      </w:r>
+    </w:p>
+    <w:p>
+      <w:pPr>
+        <w:rPr>
+          <w:lang w:val="en-US"/>
+        </w:rPr>
+      </w:pPr>
+      <w:r>
+        <w:rPr>
+          <w:lang w:val="en-US"/>
+        </w:rPr>
+        <w:t xml:space="preserve">        "unit": "g"</w:t>
+      </w:r>
+    </w:p>
+    <w:p>
+      <w:pPr>
+        <w:rPr>
+          <w:lang w:val="en-US"/>
+        </w:rPr>
+      </w:pPr>
+      <w:r>
+        <w:rPr>
+          <w:lang w:val="en-US"/>
+        </w:rPr>
+        <w:t xml:space="preserve">      }</w:t>
+      </w:r>
+    </w:p>
+    <w:p>
+      <w:pPr>
+        <w:rPr>
+          <w:lang w:val="en-US"/>
+        </w:rPr>
+      </w:pPr>
+      <w:r>
+        <w:rPr>
+          <w:lang w:val="en-US"/>
+        </w:rPr>
+        <w:t xml:space="preserve">    ],</w:t>
+      </w:r>
+    </w:p>
+    <w:p>
+      <w:pPr>
+        <w:rPr>
+          <w:lang w:val="en-US"/>
+        </w:rPr>
+      </w:pPr>
+      <w:r>
+        <w:rPr>
+          <w:lang w:val="en-US"/>
+        </w:rPr>
+        <w:t xml:space="preserve">    "steps": [</w:t>
+      </w:r>
+    </w:p>
+    <w:p>
+      <w:pPr>
+        <w:rPr>
+          <w:lang w:val="en-US"/>
+        </w:rPr>
+      </w:pPr>
+      <w:r>
+        <w:rPr>
+          <w:lang w:val="en-US"/>
+        </w:rPr>
+        <w:t xml:space="preserve">      "Cook pasta according to package instructions until slightly underdone",</w:t>
+      </w:r>
+    </w:p>
+    <w:p>
+      <w:pPr>
+        <w:rPr>
+          <w:lang w:val="en-US"/>
+        </w:rPr>
+      </w:pPr>
+      <w:r>
+        <w:rPr>
+          <w:lang w:val="en-US"/>
+        </w:rPr>
+        <w:t xml:space="preserve">      "Preheat oven to 180\u00b0C (160\u00b0C fan/Gas Mark 4)",</w:t>
+      </w:r>
+    </w:p>
+    <w:p>
+      <w:pPr>
+        <w:rPr>
+          <w:lang w:val="en-US"/>
+        </w:rPr>
+      </w:pPr>
+      <w:r>
+        <w:rPr>
+          <w:lang w:val="en-US"/>
+        </w:rPr>
+        <w:t xml:space="preserve">      "</w:t>
+      </w:r>
+      <w:proofErr w:type="spellStart"/>
+      <w:r>
+        <w:rPr>
+          <w:lang w:val="en-US"/>
+        </w:rPr>
+        <w:t>Saut</w:t>
+      </w:r>
+      <w:proofErr w:type="spellEnd"/>
+      <w:r>
+        <w:rPr>
+          <w:lang w:val="en-US"/>
+        </w:rPr>
+        <w:t>\u00e9 minced garlic in a pan with a little olive oil until fragrant",</w:t>
+      </w:r>
+    </w:p>
+    <w:p>
+      <w:pPr>
+        <w:rPr>
+          <w:lang w:val="en-US"/>
+        </w:rPr>
+      </w:pPr>
+      <w:r>
+        <w:rPr>
+          <w:lang w:val="en-US"/>
+        </w:rPr>
+        <w:t xml:space="preserve">      "Add chopped tomatoes and oregano. Simmer for 5-10 minutes",</w:t>
+      </w:r>
+    </w:p>
+    <w:p>
+      <w:pPr>
+        <w:rPr>
+          <w:lang w:val="en-US"/>
+        </w:rPr>
+      </w:pPr>
+      <w:r>
+        <w:rPr>
+          <w:lang w:val="en-US"/>
+        </w:rPr>
+        <w:t xml:space="preserve">      "Drain the pasta and add it to the tomato sauce. Stir well",</w:t>
+      </w:r>
+    </w:p>
+    <w:p>
+      <w:pPr>
+        <w:rPr>
+          <w:lang w:val="en-US"/>
+        </w:rPr>
+      </w:pPr>
+      <w:r>
+        <w:rPr>
+          <w:lang w:val="en-US"/>
+        </w:rPr>
+        <w:t xml:space="preserve">      "Pour the pasta mixture into an ovenproof dish",</w:t>
+      </w:r>
+    </w:p>
+    <w:p>
+      <w:pPr>
+        <w:rPr>
+          <w:lang w:val="en-US"/>
+        </w:rPr>
+      </w:pPr>
+      <w:r>
+        <w:rPr>
+          <w:lang w:val="en-US"/>
+        </w:rPr>
+        <w:t xml:space="preserve">      "Top with slices of mozzarella and grated Parmesan cheese",</w:t>
+      </w:r>
+    </w:p>
+    <w:p>
+      <w:pPr>
+        <w:rPr>
+          <w:lang w:val="en-US"/>
+        </w:rPr>
+      </w:pPr>
+      <w:r>
+        <w:rPr>
+          <w:lang w:val="en-US"/>
+        </w:rPr>
+        <w:t xml:space="preserve">      "Bake in the preheated oven for 20-25 minutes, or until the cheese is melted and bubbly.",</w:t>
+      </w:r>
+    </w:p>
+    <w:p>
+      <w:pPr>
+        <w:rPr>
+          <w:lang w:val="en-US"/>
+        </w:rPr>
+      </w:pPr>
+      <w:r>
+        <w:rPr>
+          <w:lang w:val="en-US"/>
+        </w:rPr>
+        <w:t xml:space="preserve">      "Let it rest for a few minutes before serving",</w:t>
+      </w:r>
+    </w:p>
+    <w:p>
+      <w:pPr>
+        <w:rPr>
+          <w:lang w:val="en-US"/>
+        </w:rPr>
+      </w:pPr>
+      <w:r>
+        <w:rPr>
+          <w:lang w:val="en-US"/>
+        </w:rPr>
+        <w:t xml:space="preserve">      "A comforting and easy pasta bake with tomatoes and cheese."</w:t>
+      </w:r>
+    </w:p>
+    <w:p>
+      <w:pPr>
+        <w:rPr>
+          <w:lang w:val="en-US"/>
+        </w:rPr>
+      </w:pPr>
+      <w:r>
+        <w:rPr>
+          <w:lang w:val="en-US"/>
+        </w:rPr>
+        <w:lastRenderedPageBreak/>
+        <w:t xml:space="preserve">    ],</w:t>
+      </w:r>
+    </w:p>
+    <w:p>
+      <w:pPr>
+        <w:rPr>
+          <w:lang w:val="en-US"/>
+        </w:rPr>
+      </w:pPr>
+      <w:r>
+        <w:rPr>
+          <w:lang w:val="en-US"/>
+        </w:rPr>
+        <w:t xml:space="preserve">    "notes": "Add cooked vegetables or meat to the sauce for extra </w:t>
+      </w:r>
+      <w:proofErr w:type="spellStart"/>
+      <w:r>
+        <w:rPr>
+          <w:lang w:val="en-US"/>
+        </w:rPr>
+        <w:t>flavour</w:t>
+      </w:r>
+      <w:proofErr w:type="spellEnd"/>
+      <w:r>
+        <w:rPr>
+          <w:lang w:val="en-US"/>
+        </w:rPr>
+        <w:t xml:space="preserve"> and nutrients. You can also use different types of cheese"</w:t>
+      </w:r>
+    </w:p>
+    <w:p>
+      <w:pPr>
+        <w:rPr>
+          <w:lang w:val="en-US"/>
+        </w:rPr>
+      </w:pPr>
+      <w:r>
+        <w:rPr>
+          <w:lang w:val="en-US"/>
+        </w:rPr>
+        <w:t xml:space="preserve">  },</w:t>
+      </w:r>
+    </w:p>
+    <w:p>
+      <w:pPr>
+        <w:rPr>
+          <w:lang w:val="en-US"/>
+        </w:rPr>
+      </w:pPr>
+      <w:r>
+        <w:rPr>
+          <w:lang w:val="en-US"/>
+        </w:rPr>
+        <w:t xml:space="preserve">  {</w:t>
+      </w:r>
+    </w:p>
+    <w:p>
+      <w:pPr>
+        <w:rPr>
+          <w:lang w:val="en-US"/>
+        </w:rPr>
+      </w:pPr>
+      <w:r>
+        <w:rPr>
+          <w:lang w:val="en-US"/>
+        </w:rPr>
+        <w:t xml:space="preserve">    "title": "Lentil Soup",</w:t>
+      </w:r>
+    </w:p>
+    <w:p>
+      <w:pPr>
+        <w:rPr>
+          <w:lang w:val="en-US"/>
+        </w:rPr>
+      </w:pPr>
+      <w:r>
+        <w:rPr>
+          <w:lang w:val="en-US"/>
+        </w:rPr>
+        <w:t xml:space="preserve">    "description": "A hearty and nutritious vegetarian soup",</w:t>
+      </w:r>
+    </w:p>
+    <w:p>
+      <w:pPr>
+        <w:rPr>
+          <w:lang w:val="en-US"/>
+        </w:rPr>
+      </w:pPr>
+      <w:r>
+        <w:rPr>
+          <w:lang w:val="en-US"/>
+        </w:rPr>
+        <w:t xml:space="preserve">    "servings": 4,</w:t>
+      </w:r>
+    </w:p>
+    <w:p>
+      <w:pPr>
+        <w:rPr>
+          <w:lang w:val="en-US"/>
+        </w:rPr>
+      </w:pPr>
+      <w:r>
+        <w:rPr>
+          <w:lang w:val="en-US"/>
+        </w:rPr>
+        <w:t xml:space="preserve">    "cuisine": "international",</w:t>
+      </w:r>
+    </w:p>
+    <w:p>
+      <w:pPr>
+        <w:rPr>
+          <w:lang w:val="en-US"/>
+        </w:rPr>
+      </w:pPr>
+      <w:r>
+        <w:rPr>
+          <w:lang w:val="en-US"/>
+        </w:rPr>
+        <w:t xml:space="preserve">    "category": "Lunch/Dinner",</w:t>
+      </w:r>
+    </w:p>
+    <w:p>
+      <w:pPr>
+        <w:rPr>
+          <w:lang w:val="en-US"/>
+        </w:rPr>
+      </w:pPr>
+      <w:r>
+        <w:rPr>
+          <w:lang w:val="en-US"/>
+        </w:rPr>
+        <w:t xml:space="preserve">    "ingredients": [</w:t>
+      </w:r>
+    </w:p>
+    <w:p>
+      <w:pPr>
+        <w:rPr>
+          <w:lang w:val="en-US"/>
+        </w:rPr>
+      </w:pPr>
+      <w:r>
+        <w:rPr>
+          <w:lang w:val="en-US"/>
+        </w:rPr>
+        <w:t xml:space="preserve">      {</w:t>
+      </w:r>
+    </w:p>
+    <w:p>
+      <w:pPr>
+        <w:rPr>
+          <w:lang w:val="en-US"/>
+        </w:rPr>
+      </w:pPr>
+      <w:r>
+        <w:rPr>
+          <w:lang w:val="en-US"/>
+        </w:rPr>
+        <w:t xml:space="preserve">        "name": "red lentils",</w:t>
+      </w:r>
+    </w:p>
+    <w:p>
+      <w:pPr>
+        <w:rPr>
+          <w:lang w:val="en-US"/>
+        </w:rPr>
+      </w:pPr>
+      <w:r>
+        <w:rPr>
+          <w:lang w:val="en-US"/>
+        </w:rPr>
+        <w:t xml:space="preserve">        "quantity": 200.0,</w:t>
+      </w:r>
+    </w:p>
+    <w:p>
+      <w:pPr>
+        <w:rPr>
+          <w:lang w:val="en-US"/>
+        </w:rPr>
+      </w:pPr>
+      <w:r>
+        <w:rPr>
+          <w:lang w:val="en-US"/>
+        </w:rPr>
+        <w:t xml:space="preserve">        "unit": "g"</w:t>
+      </w:r>
+    </w:p>
+    <w:p>
+      <w:pPr>
+        <w:rPr>
+          <w:lang w:val="en-US"/>
+        </w:rPr>
+      </w:pPr>
+      <w:r>
+        <w:rPr>
+          <w:lang w:val="en-US"/>
+        </w:rPr>
+        <w:t xml:space="preserve">      },</w:t>
+      </w:r>
+    </w:p>
+    <w:p>
+      <w:pPr>
+        <w:rPr>
+          <w:lang w:val="en-US"/>
+        </w:rPr>
+      </w:pPr>
+      <w:r>
+        <w:rPr>
+          <w:lang w:val="en-US"/>
+        </w:rPr>
+        <w:t xml:space="preserve">      {</w:t>
+      </w:r>
+    </w:p>
+    <w:p>
+      <w:pPr>
+        <w:rPr>
+          <w:lang w:val="en-US"/>
+        </w:rPr>
+      </w:pPr>
+      <w:r>
+        <w:rPr>
+          <w:lang w:val="en-US"/>
+        </w:rPr>
+        <w:t xml:space="preserve">        "name": "vegetable broth",</w:t>
+      </w:r>
+    </w:p>
+    <w:p>
+      <w:pPr>
+        <w:rPr>
+          <w:lang w:val="en-US"/>
+        </w:rPr>
+      </w:pPr>
+      <w:r>
+        <w:rPr>
+          <w:lang w:val="en-US"/>
+        </w:rPr>
+        <w:t xml:space="preserve">        "quantity": 1.5,</w:t>
+      </w:r>
+    </w:p>
+    <w:p>
+      <w:pPr>
+        <w:rPr>
+          <w:lang w:val="en-US"/>
+        </w:rPr>
+      </w:pPr>
+      <w:r>
+        <w:rPr>
+          <w:lang w:val="en-US"/>
+        </w:rPr>
+        <w:t xml:space="preserve">        "unit": "</w:t>
+      </w:r>
+      <w:proofErr w:type="spellStart"/>
+      <w:r>
+        <w:rPr>
+          <w:lang w:val="en-US"/>
+        </w:rPr>
+        <w:t>litres</w:t>
+      </w:r>
+      <w:proofErr w:type="spellEnd"/>
+      <w:r>
+        <w:rPr>
+          <w:lang w:val="en-US"/>
+        </w:rPr>
+        <w:t>"</w:t>
+      </w:r>
+    </w:p>
+    <w:p>
+      <w:pPr>
+        <w:rPr>
+          <w:lang w:val="en-US"/>
+        </w:rPr>
+      </w:pPr>
+      <w:r>
+        <w:rPr>
+          <w:lang w:val="en-US"/>
+        </w:rPr>
+        <w:t xml:space="preserve">      },</w:t>
+      </w:r>
+    </w:p>
+    <w:p>
+      <w:pPr>
+        <w:rPr>
+          <w:lang w:val="en-US"/>
+        </w:rPr>
+      </w:pPr>
+      <w:r>
+        <w:rPr>
+          <w:lang w:val="en-US"/>
+        </w:rPr>
+        <w:t xml:space="preserve">      {</w:t>
+      </w:r>
+    </w:p>
+    <w:p>
+      <w:pPr>
+        <w:rPr>
+          <w:lang w:val="en-US"/>
+        </w:rPr>
+      </w:pPr>
+      <w:r>
+        <w:rPr>
+          <w:lang w:val="en-US"/>
+        </w:rPr>
+        <w:t xml:space="preserve">        "name": "onion",</w:t>
+      </w:r>
+    </w:p>
+    <w:p>
+      <w:pPr>
+        <w:rPr>
+          <w:lang w:val="en-US"/>
+        </w:rPr>
+      </w:pPr>
+      <w:r>
+        <w:rPr>
+          <w:lang w:val="en-US"/>
+        </w:rPr>
+        <w:t xml:space="preserve">        "quantity": 1.0,</w:t>
+      </w:r>
+    </w:p>
+    <w:p>
+      <w:pPr>
+        <w:rPr>
+          <w:lang w:val="en-US"/>
+        </w:rPr>
+      </w:pPr>
+      <w:r>
+        <w:rPr>
+          <w:lang w:val="en-US"/>
+        </w:rPr>
+        <w:t xml:space="preserve">        "unit": "medium"</w:t>
+      </w:r>
+    </w:p>
+    <w:p>
+      <w:pPr>
+        <w:rPr>
+          <w:lang w:val="en-US"/>
+        </w:rPr>
+      </w:pPr>
+      <w:r>
+        <w:rPr>
+          <w:lang w:val="en-US"/>
+        </w:rPr>
+        <w:t xml:space="preserve">      },</w:t>
+      </w:r>
+    </w:p>
+    <w:p>
+      <w:pPr>
+        <w:rPr>
+          <w:lang w:val="en-US"/>
+        </w:rPr>
+      </w:pPr>
+      <w:r>
+        <w:rPr>
+          <w:lang w:val="en-US"/>
+        </w:rPr>
+        <w:t xml:space="preserve">      {</w:t>
+      </w:r>
+    </w:p>
+    <w:p>
+      <w:pPr>
+        <w:rPr>
+          <w:lang w:val="en-US"/>
+        </w:rPr>
+      </w:pPr>
+      <w:r>
+        <w:rPr>
+          <w:lang w:val="en-US"/>
+        </w:rPr>
+        <w:t xml:space="preserve">        "name": "carrots",</w:t>
+      </w:r>
+    </w:p>
+    <w:p>
+      <w:pPr>
+        <w:rPr>
+          <w:lang w:val="en-US"/>
+        </w:rPr>
+      </w:pPr>
+      <w:r>
+        <w:rPr>
+          <w:lang w:val="en-US"/>
+        </w:rPr>
+        <w:lastRenderedPageBreak/>
+        <w:t xml:space="preserve">        "quantity": 2.0,</w:t>
+      </w:r>
+    </w:p>
+    <w:p>
+      <w:pPr>
+        <w:rPr>
+          <w:lang w:val="en-US"/>
+        </w:rPr>
+      </w:pPr>
+      <w:r>
+        <w:rPr>
+          <w:lang w:val="en-US"/>
+        </w:rPr>
+        <w:t xml:space="preserve">        "unit": "medium"</w:t>
+      </w:r>
+    </w:p>
+    <w:p>
+      <w:pPr>
+        <w:rPr>
+          <w:lang w:val="en-US"/>
+        </w:rPr>
+      </w:pPr>
+      <w:r>
+        <w:rPr>
+          <w:lang w:val="en-US"/>
+        </w:rPr>
+        <w:t xml:space="preserve">      },</w:t>
+      </w:r>
+    </w:p>
+    <w:p>
+      <w:pPr>
+        <w:rPr>
+          <w:lang w:val="en-US"/>
+        </w:rPr>
+      </w:pPr>
+      <w:r>
+        <w:rPr>
+          <w:lang w:val="en-US"/>
+        </w:rPr>
+        <w:t xml:space="preserve">      {</w:t>
+      </w:r>
+    </w:p>
+    <w:p>
+      <w:pPr>
+        <w:rPr>
+          <w:lang w:val="en-US"/>
+        </w:rPr>
+      </w:pPr>
+      <w:r>
+        <w:rPr>
+          <w:lang w:val="en-US"/>
+        </w:rPr>
+        <w:t xml:space="preserve">        "name": "celery stalks",</w:t>
+      </w:r>
+    </w:p>
+    <w:p>
+      <w:pPr>
+        <w:rPr>
+          <w:lang w:val="en-US"/>
+        </w:rPr>
+      </w:pPr>
+      <w:r>
+        <w:rPr>
+          <w:lang w:val="en-US"/>
+        </w:rPr>
+        <w:t xml:space="preserve">        "quantity": 2.0,</w:t>
+      </w:r>
+    </w:p>
+    <w:p>
+      <w:pPr>
+        <w:rPr>
+          <w:lang w:val="en-US"/>
+        </w:rPr>
+      </w:pPr>
+      <w:r>
+        <w:rPr>
+          <w:lang w:val="en-US"/>
+        </w:rPr>
+        <w:t xml:space="preserve">        "unit": "medium"</w:t>
+      </w:r>
+    </w:p>
+    <w:p>
+      <w:pPr>
+        <w:rPr>
+          <w:lang w:val="en-US"/>
+        </w:rPr>
+      </w:pPr>
+      <w:r>
+        <w:rPr>
+          <w:lang w:val="en-US"/>
+        </w:rPr>
+        <w:t xml:space="preserve">      },</w:t>
+      </w:r>
+    </w:p>
+    <w:p>
+      <w:pPr>
+        <w:rPr>
+          <w:lang w:val="en-US"/>
+        </w:rPr>
+      </w:pPr>
+      <w:r>
+        <w:rPr>
+          <w:lang w:val="en-US"/>
+        </w:rPr>
+        <w:t xml:space="preserve">      {</w:t>
+      </w:r>
+    </w:p>
+    <w:p>
+      <w:pPr>
+        <w:rPr>
+          <w:lang w:val="en-US"/>
+        </w:rPr>
+      </w:pPr>
+      <w:r>
+        <w:rPr>
+          <w:lang w:val="en-US"/>
+        </w:rPr>
+        <w:t xml:space="preserve">        "name": "diced tomatoes",</w:t>
+      </w:r>
+    </w:p>
+    <w:p>
+      <w:pPr>
+        <w:rPr>
+          <w:lang w:val="en-US"/>
+        </w:rPr>
+      </w:pPr>
+      <w:r>
+        <w:rPr>
+          <w:lang w:val="en-US"/>
+        </w:rPr>
+        <w:t xml:space="preserve">        "quantity": 400.0,</w:t>
+      </w:r>
+    </w:p>
+    <w:p>
+      <w:pPr>
+        <w:rPr>
+          <w:lang w:val="en-US"/>
+        </w:rPr>
+      </w:pPr>
+      <w:r>
+        <w:rPr>
+          <w:lang w:val="en-US"/>
+        </w:rPr>
+        <w:t xml:space="preserve">        "unit": "g"</w:t>
+      </w:r>
+    </w:p>
+    <w:p>
+      <w:pPr>
+        <w:rPr>
+          <w:lang w:val="en-US"/>
+        </w:rPr>
+      </w:pPr>
+      <w:r>
+        <w:rPr>
+          <w:lang w:val="en-US"/>
+        </w:rPr>
+        <w:t xml:space="preserve">      },</w:t>
+      </w:r>
+    </w:p>
+    <w:p>
+      <w:pPr>
+        <w:rPr>
+          <w:lang w:val="en-US"/>
+        </w:rPr>
+      </w:pPr>
+      <w:r>
+        <w:rPr>
+          <w:lang w:val="en-US"/>
+        </w:rPr>
+        <w:t xml:space="preserve">      {</w:t>
+      </w:r>
+    </w:p>
+    <w:p>
+      <w:pPr>
+        <w:rPr>
+          <w:lang w:val="en-US"/>
+        </w:rPr>
+      </w:pPr>
+      <w:r>
+        <w:rPr>
+          <w:lang w:val="en-US"/>
+        </w:rPr>
+        <w:t xml:space="preserve">        "name": "garlic",</w:t>
+      </w:r>
+    </w:p>
+    <w:p>
+      <w:pPr>
+        <w:rPr>
+          <w:lang w:val="en-US"/>
+        </w:rPr>
+      </w:pPr>
+      <w:r>
+        <w:rPr>
+          <w:lang w:val="en-US"/>
+        </w:rPr>
+        <w:t xml:space="preserve">        "quantity": 2.0,</w:t>
+      </w:r>
+    </w:p>
+    <w:p>
+      <w:pPr>
+        <w:rPr>
+          <w:lang w:val="en-US"/>
+        </w:rPr>
+      </w:pPr>
+      <w:r>
+        <w:rPr>
+          <w:lang w:val="en-US"/>
+        </w:rPr>
+        <w:t xml:space="preserve">        "unit": "cloves"</w:t>
+      </w:r>
+    </w:p>
+    <w:p>
+      <w:pPr>
+        <w:rPr>
+          <w:lang w:val="en-US"/>
+        </w:rPr>
+      </w:pPr>
+      <w:r>
+        <w:rPr>
+          <w:lang w:val="en-US"/>
+        </w:rPr>
+        <w:t xml:space="preserve">      },</w:t>
+      </w:r>
+    </w:p>
+    <w:p>
+      <w:pPr>
+        <w:rPr>
+          <w:lang w:val="en-US"/>
+        </w:rPr>
+      </w:pPr>
+      <w:r>
+        <w:rPr>
+          <w:lang w:val="en-US"/>
+        </w:rPr>
+        <w:t xml:space="preserve">      {</w:t>
+      </w:r>
+    </w:p>
+    <w:p>
+      <w:pPr>
+        <w:rPr>
+          <w:lang w:val="en-US"/>
+        </w:rPr>
+      </w:pPr>
+      <w:r>
+        <w:rPr>
+          <w:lang w:val="en-US"/>
+        </w:rPr>
+        <w:t xml:space="preserve">        "name": "dried thyme",</w:t>
+      </w:r>
+    </w:p>
+    <w:p>
+      <w:pPr>
+        <w:rPr>
+          <w:lang w:val="en-US"/>
+        </w:rPr>
+      </w:pPr>
+      <w:r>
+        <w:rPr>
+          <w:lang w:val="en-US"/>
+        </w:rPr>
+        <w:t xml:space="preserve">        "quantity": 1.0,</w:t>
+      </w:r>
+    </w:p>
+    <w:p>
+      <w:pPr>
+        <w:rPr>
+          <w:lang w:val="en-US"/>
+        </w:rPr>
+      </w:pPr>
+      <w:r>
+        <w:rPr>
+          <w:lang w:val="en-US"/>
+        </w:rPr>
+        <w:t xml:space="preserve">        "unit": "tsp"</w:t>
+      </w:r>
+    </w:p>
+    <w:p>
+      <w:pPr>
+        <w:rPr>
+          <w:lang w:val="en-US"/>
+        </w:rPr>
+      </w:pPr>
+      <w:r>
+        <w:rPr>
+          <w:lang w:val="en-US"/>
+        </w:rPr>
+        <w:t xml:space="preserve">      },</w:t>
+      </w:r>
+    </w:p>
+    <w:p>
+      <w:pPr>
+        <w:rPr>
+          <w:lang w:val="en-US"/>
+        </w:rPr>
+      </w:pPr>
+      <w:r>
+        <w:rPr>
+          <w:lang w:val="en-US"/>
+        </w:rPr>
+        <w:t xml:space="preserve">      {</w:t>
+      </w:r>
+    </w:p>
+    <w:p>
+      <w:pPr>
+        <w:rPr>
+          <w:lang w:val="en-US"/>
+        </w:rPr>
+      </w:pPr>
+      <w:r>
+        <w:rPr>
+          <w:lang w:val="en-US"/>
+        </w:rPr>
+        <w:t xml:space="preserve">        "name": "bay leaf ",</w:t>
+      </w:r>
+    </w:p>
+    <w:p>
+      <w:pPr>
+        <w:rPr>
+          <w:lang w:val="en-US"/>
+        </w:rPr>
+      </w:pPr>
+      <w:r>
+        <w:rPr>
+          <w:lang w:val="en-US"/>
+        </w:rPr>
+        <w:t xml:space="preserve">        "quantity": 1.0,</w:t>
+      </w:r>
+    </w:p>
+    <w:p>
+      <w:pPr>
+        <w:rPr>
+          <w:lang w:val="en-US"/>
+        </w:rPr>
+      </w:pPr>
+      <w:r>
+        <w:rPr>
+          <w:lang w:val="en-US"/>
+        </w:rPr>
+        <w:t xml:space="preserve">        "unit": ""</w:t>
+      </w:r>
+    </w:p>
+    <w:p>
+      <w:pPr>
+        <w:rPr>
+          <w:lang w:val="en-US"/>
+        </w:rPr>
+      </w:pPr>
+      <w:r>
+        <w:rPr>
+          <w:lang w:val="en-US"/>
+        </w:rPr>
+        <w:t xml:space="preserve">      }</w:t>
+      </w:r>
+    </w:p>
+    <w:p>
+      <w:pPr>
+        <w:rPr>
+          <w:lang w:val="en-US"/>
+        </w:rPr>
+      </w:pPr>
+      <w:r>
+        <w:rPr>
+          <w:lang w:val="en-US"/>
+        </w:rPr>
+        <w:lastRenderedPageBreak/>
+        <w:t xml:space="preserve">    ],</w:t>
+      </w:r>
+    </w:p>
+    <w:p>
+      <w:pPr>
+        <w:rPr>
+          <w:lang w:val="en-US"/>
+        </w:rPr>
+      </w:pPr>
+      <w:r>
+        <w:rPr>
+          <w:lang w:val="en-US"/>
+        </w:rPr>
+        <w:t xml:space="preserve">    "steps": [</w:t>
+      </w:r>
+    </w:p>
+    <w:p>
+      <w:pPr>
+        <w:rPr>
+          <w:lang w:val="en-US"/>
+        </w:rPr>
+      </w:pPr>
+      <w:r>
+        <w:rPr>
+          <w:lang w:val="en-US"/>
+        </w:rPr>
+        <w:t xml:space="preserve">      "Rinse the lentils under cold water",</w:t>
+      </w:r>
+    </w:p>
+    <w:p>
+      <w:pPr>
+        <w:rPr>
+          <w:lang w:val="en-US"/>
+        </w:rPr>
+      </w:pPr>
+      <w:r>
+        <w:rPr>
+          <w:lang w:val="en-US"/>
+        </w:rPr>
+        <w:t xml:space="preserve">      "</w:t>
+      </w:r>
+      <w:proofErr w:type="gramStart"/>
+      <w:r>
+        <w:rPr>
+          <w:lang w:val="en-US"/>
+        </w:rPr>
+        <w:t>ice</w:t>
+      </w:r>
+      <w:proofErr w:type="gramEnd"/>
+      <w:r>
+        <w:rPr>
+          <w:lang w:val="en-US"/>
+        </w:rPr>
+        <w:t xml:space="preserve"> the onion, carrots, and celery",</w:t>
+      </w:r>
+    </w:p>
+    <w:p>
+      <w:pPr>
+        <w:rPr>
+          <w:lang w:val="en-US"/>
+        </w:rPr>
+      </w:pPr>
+      <w:r>
+        <w:rPr>
+          <w:lang w:val="en-US"/>
+        </w:rPr>
+        <w:t xml:space="preserve">      "Mince the garlic",</w:t>
+      </w:r>
+    </w:p>
+    <w:p>
+      <w:pPr>
+        <w:rPr>
+          <w:lang w:val="en-US"/>
+        </w:rPr>
+      </w:pPr>
+      <w:r>
+        <w:rPr>
+          <w:lang w:val="en-US"/>
+        </w:rPr>
+        <w:t xml:space="preserve">      "Heat a little oil in a large pot over medium heat.",</w:t>
+      </w:r>
+    </w:p>
+    <w:p>
+      <w:pPr>
+        <w:rPr>
+          <w:lang w:val="en-US"/>
+        </w:rPr>
+      </w:pPr>
+      <w:r>
+        <w:rPr>
+          <w:lang w:val="en-US"/>
+        </w:rPr>
+        <w:t xml:space="preserve">      "Add the onion, carrots, and celery and cook until softened, about 5-7 minutes",</w:t>
+      </w:r>
+    </w:p>
+    <w:p>
+      <w:pPr>
+        <w:rPr>
+          <w:lang w:val="en-US"/>
+        </w:rPr>
+      </w:pPr>
+      <w:r>
+        <w:rPr>
+          <w:lang w:val="en-US"/>
+        </w:rPr>
+        <w:t xml:space="preserve">      "Stir in the garlic and thyme and cook for another minute until fragrant",</w:t>
+      </w:r>
+    </w:p>
+    <w:p>
+      <w:pPr>
+        <w:rPr>
+          <w:lang w:val="en-US"/>
+        </w:rPr>
+      </w:pPr>
+      <w:r>
+        <w:rPr>
+          <w:lang w:val="en-US"/>
+        </w:rPr>
+        <w:t xml:space="preserve">      "Add the rinsed lentils, vegetable broth, and diced tomatoes",</w:t>
+      </w:r>
+    </w:p>
+    <w:p>
+      <w:pPr>
+        <w:rPr>
+          <w:lang w:val="en-US"/>
+        </w:rPr>
+      </w:pPr>
+      <w:r>
+        <w:rPr>
+          <w:lang w:val="en-US"/>
+        </w:rPr>
+        <w:t xml:space="preserve">      "Add the bay leaf",</w:t>
+      </w:r>
+    </w:p>
+    <w:p>
+      <w:pPr>
+        <w:rPr>
+          <w:lang w:val="en-US"/>
+        </w:rPr>
+      </w:pPr>
+      <w:r>
+        <w:rPr>
+          <w:lang w:val="en-US"/>
+        </w:rPr>
+        <w:t xml:space="preserve">      "Bring to a boil, then reduce heat and simmer for 25-30 minutes, or until the lentils are tender",</w:t>
+      </w:r>
+    </w:p>
+    <w:p>
+      <w:pPr>
+        <w:rPr>
+          <w:lang w:val="en-US"/>
+        </w:rPr>
+      </w:pPr>
+      <w:r>
+        <w:rPr>
+          <w:lang w:val="en-US"/>
+        </w:rPr>
+        <w:t xml:space="preserve">      "Remove the bay leaf before serving",</w:t>
+      </w:r>
+    </w:p>
+    <w:p>
+      <w:pPr>
+        <w:rPr>
+          <w:lang w:val="en-US"/>
+        </w:rPr>
+      </w:pPr>
+      <w:r>
+        <w:rPr>
+          <w:lang w:val="en-US"/>
+        </w:rPr>
+        <w:t xml:space="preserve">      "Season with salt and pepper to taste"</w:t>
+      </w:r>
+    </w:p>
+    <w:p>
+      <w:pPr>
+        <w:rPr>
+          <w:lang w:val="en-US"/>
+        </w:rPr>
+      </w:pPr>
+      <w:r>
+        <w:rPr>
+          <w:lang w:val="en-US"/>
+        </w:rPr>
+        <w:t xml:space="preserve">    ],</w:t>
+      </w:r>
+    </w:p>
+    <w:p>
+      <w:pPr>
+        <w:rPr>
+          <w:lang w:val="en-US"/>
+        </w:rPr>
+      </w:pPr>
+      <w:r>
+        <w:rPr>
+          <w:lang w:val="en-US"/>
+        </w:rPr>
+        <w:t xml:space="preserve">    "notes": "You can blend some of the soup at the end for a smoother texture. Serve with crusty bread",</w:t>
+      </w:r>
+    </w:p>
+    <w:p>
+      <w:pPr>
+        <w:rPr>
+          <w:lang w:val="en-US"/>
+        </w:rPr>
+      </w:pPr>
+      <w:r>
+        <w:rPr>
+          <w:lang w:val="en-US"/>
+        </w:rPr>
+        <w:t xml:space="preserve">    "</w:t>
+      </w:r>
+      <w:proofErr w:type="spellStart"/>
+      <w:proofErr w:type="gramStart"/>
+      <w:r>
+        <w:rPr>
+          <w:lang w:val="en-US"/>
+        </w:rPr>
+        <w:t>image</w:t>
+      </w:r>
+      <w:proofErr w:type="gramEnd"/>
+      <w:r>
+        <w:rPr>
+          <w:lang w:val="en-US"/>
+        </w:rPr>
+        <w:t>_path</w:t>
+      </w:r>
+      <w:proofErr w:type="spellEnd"/>
+      <w:r>
+        <w:rPr>
+          <w:lang w:val="en-US"/>
+        </w:rPr>
+        <w:t>": "</w:t>
+      </w:r>
+      <w:proofErr w:type="spellStart"/>
+      <w:r>
+        <w:rPr>
+          <w:lang w:val="en-US"/>
+        </w:rPr>
+        <w:t>noooo</w:t>
+      </w:r>
+      <w:proofErr w:type="spellEnd"/>
+      <w:r>
+        <w:rPr>
+          <w:lang w:val="en-US"/>
+        </w:rPr>
+        <w:t>"</w:t>
+      </w:r>
+    </w:p>
+    <w:p>
+      <w:pPr>
+        <w:rPr>
+          <w:lang w:val="en-US"/>
+        </w:rPr>
+      </w:pPr>
+      <w:r>
+        <w:rPr>
+          <w:lang w:val="en-US"/>
+        </w:rPr>
+        <w:t xml:space="preserve">  },</w:t>
+      </w:r>
+    </w:p>
+    <w:p>
+      <w:pPr>
+        <w:rPr>
+          <w:lang w:val="en-US"/>
+        </w:rPr>
+      </w:pPr>
+      <w:r>
+        <w:rPr>
+          <w:lang w:val="en-US"/>
+        </w:rPr>
+        <w:t xml:space="preserve">  {</w:t>
+      </w:r>
+    </w:p>
+    <w:p>
+      <w:pPr>
+        <w:rPr>
+          <w:lang w:val="en-US"/>
+        </w:rPr>
+      </w:pPr>
+      <w:r>
+        <w:rPr>
+          <w:lang w:val="en-US"/>
+        </w:rPr>
+        <w:t xml:space="preserve">    "title": "Tuna Salad Sandwich",</w:t>
+      </w:r>
+    </w:p>
+    <w:p>
+      <w:pPr>
+        <w:rPr>
+          <w:lang w:val="en-US"/>
+        </w:rPr>
+      </w:pPr>
+      <w:r>
+        <w:rPr>
+          <w:lang w:val="en-US"/>
+        </w:rPr>
+        <w:t xml:space="preserve">    "description": "A quick and easy sandwich for lunch or a light meal",</w:t>
+      </w:r>
+    </w:p>
+    <w:p>
+      <w:pPr>
+        <w:rPr>
+          <w:lang w:val="en-US"/>
+        </w:rPr>
+      </w:pPr>
+      <w:r>
+        <w:rPr>
+          <w:lang w:val="en-US"/>
+        </w:rPr>
+        <w:t xml:space="preserve">    "servings": 1,</w:t>
+      </w:r>
+    </w:p>
+    <w:p>
+      <w:pPr>
+        <w:rPr>
+          <w:lang w:val="en-US"/>
+        </w:rPr>
+      </w:pPr>
+      <w:r>
+        <w:rPr>
+          <w:lang w:val="en-US"/>
+        </w:rPr>
+        <w:t xml:space="preserve">    "cuisine": "</w:t>
+      </w:r>
+      <w:proofErr w:type="spellStart"/>
+      <w:r>
+        <w:rPr>
+          <w:lang w:val="en-US"/>
+        </w:rPr>
+        <w:t>american</w:t>
+      </w:r>
+      <w:proofErr w:type="spellEnd"/>
+      <w:r>
+        <w:rPr>
+          <w:lang w:val="en-US"/>
+        </w:rPr>
+        <w:t>",</w:t>
+      </w:r>
+    </w:p>
+    <w:p>
+      <w:pPr>
+        <w:rPr>
+          <w:lang w:val="en-US"/>
+        </w:rPr>
+      </w:pPr>
+      <w:r>
+        <w:rPr>
+          <w:lang w:val="en-US"/>
+        </w:rPr>
+        <w:t xml:space="preserve">    "category": "lunch",</w:t>
+      </w:r>
+    </w:p>
+    <w:p>
+      <w:pPr>
+        <w:rPr>
+          <w:lang w:val="en-US"/>
+        </w:rPr>
+      </w:pPr>
+      <w:r>
+        <w:rPr>
+          <w:lang w:val="en-US"/>
+        </w:rPr>
+        <w:t xml:space="preserve">    "ingredients": [</w:t>
+      </w:r>
+    </w:p>
+    <w:p>
+      <w:pPr>
+        <w:rPr>
+          <w:lang w:val="en-US"/>
+        </w:rPr>
+      </w:pPr>
+      <w:r>
+        <w:rPr>
+          <w:lang w:val="en-US"/>
+        </w:rPr>
+        <w:t xml:space="preserve">      {</w:t>
+      </w:r>
+    </w:p>
+    <w:p>
+      <w:pPr>
+        <w:rPr>
+          <w:lang w:val="en-US"/>
+        </w:rPr>
+      </w:pPr>
+      <w:r>
+        <w:rPr>
+          <w:lang w:val="en-US"/>
+        </w:rPr>
+        <w:t xml:space="preserve">        "name": "canned tuna in water, drained",</w:t>
+      </w:r>
+    </w:p>
+    <w:p>
+      <w:pPr>
+        <w:rPr>
+          <w:lang w:val="en-US"/>
+        </w:rPr>
+      </w:pPr>
+      <w:r>
+        <w:rPr>
+          <w:lang w:val="en-US"/>
+        </w:rPr>
+        <w:t xml:space="preserve">        "quantity": 150.0,</w:t>
+      </w:r>
+    </w:p>
+    <w:p>
+      <w:pPr>
+        <w:rPr>
+          <w:lang w:val="en-US"/>
+        </w:rPr>
+      </w:pPr>
+      <w:r>
+        <w:rPr>
+          <w:lang w:val="en-US"/>
+        </w:rPr>
+        <w:lastRenderedPageBreak/>
+        <w:t xml:space="preserve">        "unit": "g"</w:t>
+      </w:r>
+    </w:p>
+    <w:p>
+      <w:pPr>
+        <w:rPr>
+          <w:lang w:val="en-US"/>
+        </w:rPr>
+      </w:pPr>
+      <w:r>
+        <w:rPr>
+          <w:lang w:val="en-US"/>
+        </w:rPr>
+        <w:t xml:space="preserve">      },</w:t>
+      </w:r>
+    </w:p>
+    <w:p>
+      <w:pPr>
+        <w:rPr>
+          <w:lang w:val="en-US"/>
+        </w:rPr>
+      </w:pPr>
+      <w:r>
+        <w:rPr>
+          <w:lang w:val="en-US"/>
+        </w:rPr>
+        <w:t xml:space="preserve">      {</w:t>
+      </w:r>
+    </w:p>
+    <w:p>
+      <w:pPr>
+        <w:rPr>
+          <w:lang w:val="en-US"/>
+        </w:rPr>
+      </w:pPr>
+      <w:r>
+        <w:rPr>
+          <w:lang w:val="en-US"/>
+        </w:rPr>
+        <w:t xml:space="preserve">        "name": "</w:t>
+      </w:r>
+      <w:proofErr w:type="spellStart"/>
+      <w:r>
+        <w:rPr>
+          <w:lang w:val="en-US"/>
+        </w:rPr>
+        <w:t>mayonnaie</w:t>
+      </w:r>
+      <w:proofErr w:type="spellEnd"/>
+      <w:r>
+        <w:rPr>
+          <w:lang w:val="en-US"/>
+        </w:rPr>
+        <w:t>",</w:t>
+      </w:r>
+    </w:p>
+    <w:p>
+      <w:pPr>
+        <w:rPr>
+          <w:lang w:val="en-US"/>
+        </w:rPr>
+      </w:pPr>
+      <w:r>
+        <w:rPr>
+          <w:lang w:val="en-US"/>
+        </w:rPr>
+        <w:t xml:space="preserve">        "quantity": 2.0,</w:t>
+      </w:r>
+    </w:p>
+    <w:p>
+      <w:pPr>
+        <w:rPr>
+          <w:lang w:val="en-US"/>
+        </w:rPr>
+      </w:pPr>
+      <w:r>
+        <w:rPr>
+          <w:lang w:val="en-US"/>
+        </w:rPr>
+        <w:t xml:space="preserve">        "unit": "tbsp"</w:t>
+      </w:r>
+    </w:p>
+    <w:p>
+      <w:pPr>
+        <w:rPr>
+          <w:lang w:val="en-US"/>
+        </w:rPr>
+      </w:pPr>
+      <w:r>
+        <w:rPr>
+          <w:lang w:val="en-US"/>
+        </w:rPr>
+        <w:t xml:space="preserve">      },</w:t>
+      </w:r>
+    </w:p>
+    <w:p>
+      <w:pPr>
+        <w:rPr>
+          <w:lang w:val="en-US"/>
+        </w:rPr>
+      </w:pPr>
+      <w:r>
+        <w:rPr>
+          <w:lang w:val="en-US"/>
+        </w:rPr>
+        <w:t xml:space="preserve">      {</w:t>
+      </w:r>
+    </w:p>
+    <w:p>
+      <w:pPr>
+        <w:rPr>
+          <w:lang w:val="en-US"/>
+        </w:rPr>
+      </w:pPr>
+      <w:r>
+        <w:rPr>
+          <w:lang w:val="en-US"/>
+        </w:rPr>
+        <w:t xml:space="preserve">        "name": "celery",</w:t>
+      </w:r>
+    </w:p>
+    <w:p>
+      <w:pPr>
+        <w:rPr>
+          <w:lang w:val="en-US"/>
+        </w:rPr>
+      </w:pPr>
+      <w:r>
+        <w:rPr>
+          <w:lang w:val="en-US"/>
+        </w:rPr>
+        <w:t xml:space="preserve">        "quantity": 1.0,</w:t>
+      </w:r>
+    </w:p>
+    <w:p>
+      <w:pPr>
+        <w:rPr>
+          <w:lang w:val="en-US"/>
+        </w:rPr>
+      </w:pPr>
+      <w:r>
+        <w:rPr>
+          <w:lang w:val="en-US"/>
+        </w:rPr>
+        <w:t xml:space="preserve">        "unit": "stalk"</w:t>
+      </w:r>
+    </w:p>
+    <w:p>
+      <w:pPr>
+        <w:rPr>
+          <w:lang w:val="en-US"/>
+        </w:rPr>
+      </w:pPr>
+      <w:r>
+        <w:rPr>
+          <w:lang w:val="en-US"/>
+        </w:rPr>
+        <w:t xml:space="preserve">      },</w:t>
+      </w:r>
+    </w:p>
+    <w:p>
+      <w:pPr>
+        <w:rPr>
+          <w:lang w:val="en-US"/>
+        </w:rPr>
+      </w:pPr>
+      <w:r>
+        <w:rPr>
+          <w:lang w:val="en-US"/>
+        </w:rPr>
+        <w:t xml:space="preserve">      {</w:t>
+      </w:r>
+    </w:p>
+    <w:p>
+      <w:pPr>
+        <w:rPr>
+          <w:lang w:val="en-US"/>
+        </w:rPr>
+      </w:pPr>
+      <w:r>
+        <w:rPr>
+          <w:lang w:val="en-US"/>
+        </w:rPr>
+        <w:t xml:space="preserve">        "name": "red onion",</w:t>
+      </w:r>
+    </w:p>
+    <w:p>
+      <w:pPr>
+        <w:rPr>
+          <w:lang w:val="en-US"/>
+        </w:rPr>
+      </w:pPr>
+      <w:r>
+        <w:rPr>
+          <w:lang w:val="en-US"/>
+        </w:rPr>
+        <w:t xml:space="preserve">        "quantity": 0.25,</w:t>
+      </w:r>
+    </w:p>
+    <w:p>
+      <w:pPr>
+        <w:rPr>
+          <w:lang w:val="en-US"/>
+        </w:rPr>
+      </w:pPr>
+      <w:r>
+        <w:rPr>
+          <w:lang w:val="en-US"/>
+        </w:rPr>
+        <w:t xml:space="preserve">        "unit": "small"</w:t>
+      </w:r>
+    </w:p>
+    <w:p>
+      <w:pPr>
+        <w:rPr>
+          <w:lang w:val="en-US"/>
+        </w:rPr>
+      </w:pPr>
+      <w:r>
+        <w:rPr>
+          <w:lang w:val="en-US"/>
+        </w:rPr>
+        <w:t xml:space="preserve">      },</w:t>
+      </w:r>
+    </w:p>
+    <w:p>
+      <w:pPr>
+        <w:rPr>
+          <w:lang w:val="en-US"/>
+        </w:rPr>
+      </w:pPr>
+      <w:r>
+        <w:rPr>
+          <w:lang w:val="en-US"/>
+        </w:rPr>
+        <w:t xml:space="preserve">      {</w:t>
+      </w:r>
+    </w:p>
+    <w:p>
+      <w:pPr>
+        <w:rPr>
+          <w:lang w:val="en-US"/>
+        </w:rPr>
+      </w:pPr>
+      <w:r>
+        <w:rPr>
+          <w:lang w:val="en-US"/>
+        </w:rPr>
+        <w:t xml:space="preserve">        "name": "lemon juice",</w:t>
+      </w:r>
+    </w:p>
+    <w:p>
+      <w:pPr>
+        <w:rPr>
+          <w:lang w:val="en-US"/>
+        </w:rPr>
+      </w:pPr>
+      <w:r>
+        <w:rPr>
+          <w:lang w:val="en-US"/>
+        </w:rPr>
+        <w:t xml:space="preserve">        "quantity": 1.0,</w:t>
+      </w:r>
+    </w:p>
+    <w:p>
+      <w:pPr>
+        <w:rPr>
+          <w:lang w:val="en-US"/>
+        </w:rPr>
+      </w:pPr>
+      <w:r>
+        <w:rPr>
+          <w:lang w:val="en-US"/>
+        </w:rPr>
+        <w:t xml:space="preserve">        "unit": "tsp"</w:t>
+      </w:r>
+    </w:p>
+    <w:p>
+      <w:pPr>
+        <w:rPr>
+          <w:lang w:val="en-US"/>
+        </w:rPr>
+      </w:pPr>
+      <w:r>
+        <w:rPr>
+          <w:lang w:val="en-US"/>
+        </w:rPr>
+        <w:t xml:space="preserve">      },</w:t>
+      </w:r>
+    </w:p>
+    <w:p>
+      <w:pPr>
+        <w:rPr>
+          <w:lang w:val="en-US"/>
+        </w:rPr>
+      </w:pPr>
+      <w:r>
+        <w:rPr>
+          <w:lang w:val="en-US"/>
+        </w:rPr>
+        <w:t xml:space="preserve">      {</w:t>
+      </w:r>
+    </w:p>
+    <w:p>
+      <w:pPr>
+        <w:rPr>
+          <w:lang w:val="en-US"/>
+        </w:rPr>
+      </w:pPr>
+      <w:r>
+        <w:rPr>
+          <w:lang w:val="en-US"/>
+        </w:rPr>
+        <w:t xml:space="preserve">        "name": "salt",</w:t>
+      </w:r>
+    </w:p>
+    <w:p>
+      <w:pPr>
+        <w:rPr>
+          <w:lang w:val="en-US"/>
+        </w:rPr>
+      </w:pPr>
+      <w:r>
+        <w:rPr>
+          <w:lang w:val="en-US"/>
+        </w:rPr>
+        <w:t xml:space="preserve">        "quantity": 1.0,</w:t>
+      </w:r>
+    </w:p>
+    <w:p>
+      <w:pPr>
+        <w:rPr>
+          <w:lang w:val="en-US"/>
+        </w:rPr>
+      </w:pPr>
+      <w:r>
+        <w:rPr>
+          <w:lang w:val="en-US"/>
+        </w:rPr>
+        <w:t xml:space="preserve">        "unit": "to taste"</w:t>
+      </w:r>
+    </w:p>
+    <w:p>
+      <w:pPr>
+        <w:rPr>
+          <w:lang w:val="en-US"/>
+        </w:rPr>
+      </w:pPr>
+      <w:r>
+        <w:rPr>
+          <w:lang w:val="en-US"/>
+        </w:rPr>
+        <w:t xml:space="preserve">      },</w:t>
+      </w:r>
+    </w:p>
+    <w:p>
+      <w:pPr>
+        <w:rPr>
+          <w:lang w:val="en-US"/>
+        </w:rPr>
+      </w:pPr>
+      <w:r>
+        <w:rPr>
+          <w:lang w:val="en-US"/>
+        </w:rPr>
+        <w:t xml:space="preserve">      {</w:t>
+      </w:r>
+    </w:p>
+    <w:p>
+      <w:pPr>
+        <w:rPr>
+          <w:lang w:val="en-US"/>
+        </w:rPr>
+      </w:pPr>
+      <w:r>
+        <w:rPr>
+          <w:lang w:val="en-US"/>
+        </w:rPr>
+        <w:lastRenderedPageBreak/>
+        <w:t xml:space="preserve">        "name": "black </w:t>
+      </w:r>
+      <w:proofErr w:type="spellStart"/>
+      <w:r>
+        <w:rPr>
+          <w:lang w:val="en-US"/>
+        </w:rPr>
+        <w:t>peper</w:t>
+      </w:r>
+      <w:proofErr w:type="spellEnd"/>
+      <w:r>
+        <w:rPr>
+          <w:lang w:val="en-US"/>
+        </w:rPr>
+        <w:t>",</w:t>
+      </w:r>
+    </w:p>
+    <w:p>
+      <w:pPr>
+        <w:rPr>
+          <w:lang w:val="en-US"/>
+        </w:rPr>
+      </w:pPr>
+      <w:r>
+        <w:rPr>
+          <w:lang w:val="en-US"/>
+        </w:rPr>
+        <w:t xml:space="preserve">        "quantity": 1.0,</w:t>
+      </w:r>
+    </w:p>
+    <w:p>
+      <w:pPr>
+        <w:rPr>
+          <w:lang w:val="en-US"/>
+        </w:rPr>
+      </w:pPr>
+      <w:r>
+        <w:rPr>
+          <w:lang w:val="en-US"/>
+        </w:rPr>
+        <w:t xml:space="preserve">        "unit": "to taste"</w:t>
+      </w:r>
+    </w:p>
+    <w:p>
+      <w:pPr>
+        <w:rPr>
+          <w:lang w:val="en-US"/>
+        </w:rPr>
+      </w:pPr>
+      <w:r>
+        <w:rPr>
+          <w:lang w:val="en-US"/>
+        </w:rPr>
+        <w:t xml:space="preserve">      },</w:t>
+      </w:r>
+    </w:p>
+    <w:p>
+      <w:pPr>
+        <w:rPr>
+          <w:lang w:val="en-US"/>
+        </w:rPr>
+      </w:pPr>
+      <w:r>
+        <w:rPr>
+          <w:lang w:val="en-US"/>
+        </w:rPr>
+        <w:t xml:space="preserve">      {</w:t>
+      </w:r>
+    </w:p>
+    <w:p>
+      <w:pPr>
+        <w:rPr>
+          <w:lang w:val="en-US"/>
+        </w:rPr>
+      </w:pPr>
+      <w:r>
+        <w:rPr>
+          <w:lang w:val="en-US"/>
+        </w:rPr>
+        <w:t xml:space="preserve">        "name": "bread slices",</w:t>
+      </w:r>
+    </w:p>
+    <w:p>
+      <w:pPr>
+        <w:rPr>
+          <w:lang w:val="en-US"/>
+        </w:rPr>
+      </w:pPr>
+      <w:r>
+        <w:rPr>
+          <w:lang w:val="en-US"/>
+        </w:rPr>
+        <w:t xml:space="preserve">        "quantity": 2.0,</w:t>
+      </w:r>
+    </w:p>
+    <w:p>
+      <w:pPr>
+        <w:rPr>
+          <w:lang w:val="en-US"/>
+        </w:rPr>
+      </w:pPr>
+      <w:r>
+        <w:rPr>
+          <w:lang w:val="en-US"/>
+        </w:rPr>
+        <w:t xml:space="preserve">        "unit": ""</w:t>
+      </w:r>
+    </w:p>
+    <w:p>
+      <w:pPr>
+        <w:rPr>
+          <w:lang w:val="en-US"/>
+        </w:rPr>
+      </w:pPr>
+      <w:r>
+        <w:rPr>
+          <w:lang w:val="en-US"/>
+        </w:rPr>
+        <w:t xml:space="preserve">      },</w:t>
+      </w:r>
+    </w:p>
+    <w:p>
+      <w:pPr>
+        <w:rPr>
+          <w:lang w:val="en-US"/>
+        </w:rPr>
+      </w:pPr>
+      <w:r>
+        <w:rPr>
+          <w:lang w:val="en-US"/>
+        </w:rPr>
+        <w:t xml:space="preserve">      {</w:t>
+      </w:r>
+    </w:p>
+    <w:p>
+      <w:pPr>
+        <w:rPr>
+          <w:lang w:val="en-US"/>
+        </w:rPr>
+      </w:pPr>
+      <w:r>
+        <w:rPr>
+          <w:lang w:val="en-US"/>
+        </w:rPr>
+        <w:t xml:space="preserve">        "name": "lettuce leaves",</w:t>
+      </w:r>
+    </w:p>
+    <w:p>
+      <w:pPr>
+        <w:rPr>
+          <w:lang w:val="en-US"/>
+        </w:rPr>
+      </w:pPr>
+      <w:r>
+        <w:rPr>
+          <w:lang w:val="en-US"/>
+        </w:rPr>
+        <w:t xml:space="preserve">        "quantity": 1.0,</w:t>
+      </w:r>
+    </w:p>
+    <w:p>
+      <w:pPr>
+        <w:rPr>
+          <w:lang w:val="en-US"/>
+        </w:rPr>
+      </w:pPr>
+      <w:r>
+        <w:rPr>
+          <w:lang w:val="en-US"/>
+        </w:rPr>
+        <w:t xml:space="preserve">        "unit": ""</w:t>
+      </w:r>
+    </w:p>
+    <w:p>
+      <w:pPr>
+        <w:rPr>
+          <w:lang w:val="en-US"/>
+        </w:rPr>
+      </w:pPr>
+      <w:r>
+        <w:rPr>
+          <w:lang w:val="en-US"/>
+        </w:rPr>
+        <w:t xml:space="preserve">      }</w:t>
+      </w:r>
+    </w:p>
+    <w:p>
+      <w:pPr>
+        <w:rPr>
+          <w:lang w:val="en-US"/>
+        </w:rPr>
+      </w:pPr>
+      <w:r>
+        <w:rPr>
+          <w:lang w:val="en-US"/>
+        </w:rPr>
+        <w:t xml:space="preserve">    ],</w:t>
+      </w:r>
+    </w:p>
+    <w:p>
+      <w:pPr>
+        <w:rPr>
+          <w:lang w:val="en-US"/>
+        </w:rPr>
+      </w:pPr>
+      <w:r>
+        <w:rPr>
+          <w:lang w:val="en-US"/>
+        </w:rPr>
+        <w:t xml:space="preserve">    "steps": [</w:t>
+      </w:r>
+    </w:p>
+    <w:p>
+      <w:pPr>
+        <w:rPr>
+          <w:lang w:val="en-US"/>
+        </w:rPr>
+      </w:pPr>
+      <w:r>
+        <w:rPr>
+          <w:lang w:val="en-US"/>
+        </w:rPr>
+        <w:t xml:space="preserve">      "In a bowl, flake the drained tuna with a fork",</w:t>
+      </w:r>
+    </w:p>
+    <w:p>
+      <w:pPr>
+        <w:rPr>
+          <w:lang w:val="en-US"/>
+        </w:rPr>
+      </w:pPr>
+      <w:r>
+        <w:rPr>
+          <w:lang w:val="en-US"/>
+        </w:rPr>
+        <w:t xml:space="preserve">      "Add mayonnaise, chopped celery, and finely chopped red onion to the tuna",</w:t>
+      </w:r>
+    </w:p>
+    <w:p>
+      <w:pPr>
+        <w:rPr>
+          <w:lang w:val="en-US"/>
+        </w:rPr>
+      </w:pPr>
+      <w:r>
+        <w:rPr>
+          <w:lang w:val="en-US"/>
+        </w:rPr>
+        <w:t xml:space="preserve">      "Squeeze in lemon juice and season with salt and black pepper to taste",</w:t>
+      </w:r>
+    </w:p>
+    <w:p>
+      <w:pPr>
+        <w:rPr>
+          <w:lang w:val="en-US"/>
+        </w:rPr>
+      </w:pPr>
+      <w:r>
+        <w:rPr>
+          <w:lang w:val="en-US"/>
+        </w:rPr>
+        <w:t xml:space="preserve">      "Mix all the ingredients well until combined",</w:t>
+      </w:r>
+    </w:p>
+    <w:p>
+      <w:pPr>
+        <w:rPr>
+          <w:lang w:val="en-US"/>
+        </w:rPr>
+      </w:pPr>
+      <w:r>
+        <w:rPr>
+          <w:lang w:val="en-US"/>
+        </w:rPr>
+        <w:t xml:space="preserve">      "Spread the tuna salad evenly onto one slice of bread",</w:t>
+      </w:r>
+    </w:p>
+    <w:p>
+      <w:pPr>
+        <w:rPr>
+          <w:lang w:val="en-US"/>
+        </w:rPr>
+      </w:pPr>
+      <w:r>
+        <w:rPr>
+          <w:lang w:val="en-US"/>
+        </w:rPr>
+        <w:t xml:space="preserve">      "Top with lettuce leaves if desired",</w:t>
+      </w:r>
+    </w:p>
+    <w:p>
+      <w:pPr>
+        <w:rPr>
+          <w:lang w:val="en-US"/>
+        </w:rPr>
+      </w:pPr>
+      <w:r>
+        <w:rPr>
+          <w:lang w:val="en-US"/>
+        </w:rPr>
+        <w:t xml:space="preserve">      "Place the other slice of bread on top",</w:t>
+      </w:r>
+    </w:p>
+    <w:p>
+      <w:pPr>
+        <w:rPr>
+          <w:lang w:val="en-US"/>
+        </w:rPr>
+      </w:pPr>
+      <w:r>
+        <w:rPr>
+          <w:lang w:val="en-US"/>
+        </w:rPr>
+        <w:t xml:space="preserve">      "Cut the sandwich in half and serve"</w:t>
+      </w:r>
+    </w:p>
+    <w:p>
+      <w:pPr>
+        <w:rPr>
+          <w:lang w:val="en-US"/>
+        </w:rPr>
+      </w:pPr>
+      <w:r>
+        <w:rPr>
+          <w:lang w:val="en-US"/>
+        </w:rPr>
+        <w:t xml:space="preserve">    ],</w:t>
+      </w:r>
+    </w:p>
+    <w:p>
+      <w:pPr>
+        <w:rPr>
+          <w:lang w:val="en-US"/>
+        </w:rPr>
+      </w:pPr>
+      <w:r>
+        <w:rPr>
+          <w:lang w:val="en-US"/>
+        </w:rPr>
+        <w:t xml:space="preserve">    "rating": 3.0,</w:t>
+      </w:r>
+    </w:p>
+    <w:p>
+      <w:pPr>
+        <w:rPr>
+          <w:lang w:val="en-US"/>
+        </w:rPr>
+      </w:pPr>
+      <w:r>
+        <w:rPr>
+          <w:lang w:val="en-US"/>
+        </w:rPr>
+        <w:t xml:space="preserve">    "notes": "You can add other ingredients like sweetcorn, chopped pickles, or hard-boiled eggs to the tuna salad. Use your </w:t>
+      </w:r>
+      <w:proofErr w:type="spellStart"/>
+      <w:r>
+        <w:rPr>
+          <w:lang w:val="en-US"/>
+        </w:rPr>
+        <w:t>favourite</w:t>
+      </w:r>
+      <w:proofErr w:type="spellEnd"/>
+      <w:r>
+        <w:rPr>
+          <w:lang w:val="en-US"/>
+        </w:rPr>
+        <w:t xml:space="preserve"> type of bread",</w:t>
+      </w:r>
+    </w:p>
+    <w:p>
+      <w:pPr>
+        <w:rPr>
+          <w:lang w:val="en-US"/>
+        </w:rPr>
+      </w:pPr>
+      <w:r>
+        <w:rPr>
+          <w:lang w:val="en-US"/>
+        </w:rPr>
+        <w:lastRenderedPageBreak/>
+        <w:t xml:space="preserve">    "</w:t>
+      </w:r>
+      <w:proofErr w:type="spellStart"/>
+      <w:proofErr w:type="gramStart"/>
+      <w:r>
+        <w:rPr>
+          <w:lang w:val="en-US"/>
+        </w:rPr>
+        <w:t>image</w:t>
+      </w:r>
+      <w:proofErr w:type="gramEnd"/>
+      <w:r>
+        <w:rPr>
+          <w:lang w:val="en-US"/>
+        </w:rPr>
+        <w:t>_path</w:t>
+      </w:r>
+      <w:proofErr w:type="spellEnd"/>
+      <w:r>
+        <w:rPr>
+          <w:lang w:val="en-US"/>
+        </w:rPr>
+        <w:t>": "</w:t>
+      </w:r>
+      <w:proofErr w:type="spellStart"/>
+      <w:r>
+        <w:rPr>
+          <w:lang w:val="en-US"/>
+        </w:rPr>
+        <w:t>yummmmmm</w:t>
+      </w:r>
+      <w:proofErr w:type="spellEnd"/>
+      <w:r>
+        <w:rPr>
+          <w:lang w:val="en-US"/>
+        </w:rPr>
+        <w:t>"</w:t>
+      </w:r>
+    </w:p>
+    <w:p>
+      <w:pPr>
+        <w:rPr>
+          <w:lang w:val="en-US"/>
+        </w:rPr>
+      </w:pPr>
+      <w:r>
+        <w:rPr>
+          <w:lang w:val="en-US"/>
+        </w:rPr>
+        <w:t xml:space="preserve">  }</w:t>
+      </w:r>
+    </w:p>
+    <w:p>
+      <w:pPr>
+        <w:rPr>
+          <w:lang w:val="en-US"/>
+        </w:rPr>
+      </w:pPr>
+      <w:r>
+        <w:rPr>
+          <w:lang w:val="en-US"/>
+        </w:rPr>
+        <w:t>]</w:t>
+      </w:r>
     </w:p>
     <w:sectPr>
       <w:pgSz w:w="11906" w:h="16838"/>

</xml_diff>